<commit_message>
message changed in command
</commit_message>
<xml_diff>
--- a/Git.docx
+++ b/Git.docx
@@ -10,15 +10,7 @@
         </w:numPr>
       </w:pPr>
       <w:r>
-        <w:t xml:space="preserve">What is </w:t>
-      </w:r>
-      <w:proofErr w:type="spellStart"/>
-      <w:r>
-        <w:t>Git</w:t>
-      </w:r>
-      <w:proofErr w:type="spellEnd"/>
-      <w:r>
-        <w:t>?</w:t>
+        <w:t>What is Git?</w:t>
       </w:r>
     </w:p>
     <w:p>
@@ -51,23 +43,7 @@
         </w:numPr>
       </w:pPr>
       <w:r>
-        <w:t>Created for Linux Kernel Project—</w:t>
-      </w:r>
-      <w:proofErr w:type="spellStart"/>
-      <w:r>
-        <w:t>contrubuted</w:t>
-      </w:r>
-      <w:proofErr w:type="spellEnd"/>
-      <w:r>
-        <w:t xml:space="preserve"> more than around 12000 </w:t>
-      </w:r>
-      <w:proofErr w:type="spellStart"/>
-      <w:r>
-        <w:t>devlopers</w:t>
-      </w:r>
-      <w:proofErr w:type="spellEnd"/>
-      <w:r>
-        <w:t xml:space="preserve"> and contains over 50 million lines of code</w:t>
+        <w:t>Created for Linux Kernel Project—contrubuted more than around 12000 devlopers and contains over 50 million lines of code</w:t>
       </w:r>
     </w:p>
     <w:p>
@@ -241,35 +217,7 @@
         <w:rPr>
           <w:color w:val="00A65D"/>
         </w:rPr>
-        <w:t>git config --global user.name “</w:t>
-      </w:r>
-      <w:proofErr w:type="spellStart"/>
-      <w:r>
-        <w:rPr>
-          <w:color w:val="00A65D"/>
-        </w:rPr>
-        <w:t>manmath</w:t>
-      </w:r>
-      <w:proofErr w:type="spellEnd"/>
-      <w:r>
-        <w:rPr>
-          <w:color w:val="00A65D"/>
-        </w:rPr>
-        <w:t xml:space="preserve"> </w:t>
-      </w:r>
-      <w:proofErr w:type="spellStart"/>
-      <w:r>
-        <w:rPr>
-          <w:color w:val="00A65D"/>
-        </w:rPr>
-        <w:t>markunde</w:t>
-      </w:r>
-      <w:proofErr w:type="spellEnd"/>
-      <w:r>
-        <w:rPr>
-          <w:color w:val="00A65D"/>
-        </w:rPr>
-        <w:t>”</w:t>
+        <w:t>git config --global user.name “manmath markunde”</w:t>
       </w:r>
     </w:p>
     <w:p>
@@ -289,21 +237,7 @@
         <w:rPr>
           <w:color w:val="00A65D"/>
         </w:rPr>
-        <w:t xml:space="preserve">git config --global </w:t>
-      </w:r>
-      <w:proofErr w:type="spellStart"/>
-      <w:r>
-        <w:rPr>
-          <w:color w:val="00A65D"/>
-        </w:rPr>
-        <w:t>user.email</w:t>
-      </w:r>
-      <w:proofErr w:type="spellEnd"/>
-      <w:r>
-        <w:rPr>
-          <w:color w:val="00A65D"/>
-        </w:rPr>
-        <w:t xml:space="preserve"> “</w:t>
+        <w:t>git config --global user.email “</w:t>
       </w:r>
       <w:hyperlink r:id="rId5">
         <w:r>
@@ -328,38 +262,25 @@
         </w:numPr>
       </w:pPr>
       <w:r>
-        <w:t xml:space="preserve">Make Notepad++ as default editor in </w:t>
-      </w:r>
-      <w:proofErr w:type="spellStart"/>
-      <w:r>
-        <w:t>gitbash</w:t>
-      </w:r>
-      <w:proofErr w:type="spellEnd"/>
-    </w:p>
-    <w:p>
-      <w:pPr>
-        <w:numPr>
-          <w:ilvl w:val="1"/>
-          <w:numId w:val="1"/>
-        </w:numPr>
-      </w:pPr>
-      <w:r>
-        <w:t xml:space="preserve">In Git Bash: </w:t>
-      </w:r>
-      <w:r>
-        <w:rPr>
-          <w:color w:val="00A65D"/>
-        </w:rPr>
-        <w:t>notepad++ ~/.</w:t>
-      </w:r>
-      <w:proofErr w:type="spellStart"/>
-      <w:r>
-        <w:rPr>
-          <w:color w:val="00A65D"/>
-        </w:rPr>
-        <w:t>bash_profile</w:t>
-      </w:r>
-      <w:proofErr w:type="spellEnd"/>
+        <w:t>Make Notepad++ as default editor in gitbash</w:t>
+      </w:r>
+    </w:p>
+    <w:p>
+      <w:pPr>
+        <w:numPr>
+          <w:ilvl w:val="1"/>
+          <w:numId w:val="1"/>
+        </w:numPr>
+      </w:pPr>
+      <w:r>
+        <w:t xml:space="preserve">In Git Bash: </w:t>
+      </w:r>
+      <w:r>
+        <w:rPr>
+          <w:color w:val="00A65D"/>
+        </w:rPr>
+        <w:t>notepad++ ~/.bash_profile</w:t>
+      </w:r>
     </w:p>
     <w:p>
       <w:pPr>
@@ -392,72 +313,8 @@
         <w:rPr>
           <w:color w:val="00A65D"/>
         </w:rPr>
-        <w:t xml:space="preserve">alias </w:t>
-      </w:r>
-      <w:proofErr w:type="spellStart"/>
-      <w:r>
-        <w:rPr>
-          <w:color w:val="00A65D"/>
-        </w:rPr>
-        <w:t>npp</w:t>
-      </w:r>
-      <w:proofErr w:type="spellEnd"/>
-      <w:r>
-        <w:rPr>
-          <w:color w:val="00A65D"/>
-        </w:rPr>
-        <w:t>=’notepad++ -</w:t>
-      </w:r>
-      <w:proofErr w:type="spellStart"/>
-      <w:r>
-        <w:rPr>
-          <w:color w:val="00A65D"/>
-        </w:rPr>
-        <w:t>multiInst</w:t>
-      </w:r>
-      <w:proofErr w:type="spellEnd"/>
-      <w:r>
-        <w:rPr>
-          <w:color w:val="00A65D"/>
-        </w:rPr>
-        <w:t xml:space="preserve"> -</w:t>
-      </w:r>
-      <w:proofErr w:type="spellStart"/>
-      <w:r>
-        <w:rPr>
-          <w:color w:val="00A65D"/>
-        </w:rPr>
-        <w:t>nosession</w:t>
-      </w:r>
-      <w:proofErr w:type="spellEnd"/>
-      <w:r>
-        <w:rPr>
-          <w:color w:val="00A65D"/>
-        </w:rPr>
-        <w:t xml:space="preserve">’ then </w:t>
-      </w:r>
-      <w:proofErr w:type="spellStart"/>
-      <w:r>
-        <w:rPr>
-          <w:color w:val="00A65D"/>
-        </w:rPr>
-        <w:t>restard</w:t>
-      </w:r>
-      <w:proofErr w:type="spellEnd"/>
-      <w:r>
-        <w:rPr>
-          <w:color w:val="00A65D"/>
-        </w:rPr>
-        <w:t xml:space="preserve"> the </w:t>
-      </w:r>
-      <w:proofErr w:type="spellStart"/>
-      <w:r>
-        <w:rPr>
-          <w:color w:val="00A65D"/>
-        </w:rPr>
-        <w:t>gitbash</w:t>
-      </w:r>
-      <w:proofErr w:type="spellEnd"/>
+        <w:t>alias npp=’notepad++ -multiInst -nosession’ then restard the gitbash</w:t>
+      </w:r>
     </w:p>
     <w:p>
       <w:pPr>
@@ -490,49 +347,7 @@
         <w:rPr>
           <w:color w:val="00A65D"/>
         </w:rPr>
-        <w:t xml:space="preserve">git config --global </w:t>
-      </w:r>
-      <w:proofErr w:type="spellStart"/>
-      <w:r>
-        <w:rPr>
-          <w:color w:val="00A65D"/>
-        </w:rPr>
-        <w:t>core.editor</w:t>
-      </w:r>
-      <w:proofErr w:type="spellEnd"/>
-      <w:r>
-        <w:rPr>
-          <w:color w:val="00A65D"/>
-        </w:rPr>
-        <w:t xml:space="preserve"> “notepad++ -</w:t>
-      </w:r>
-      <w:proofErr w:type="spellStart"/>
-      <w:r>
-        <w:rPr>
-          <w:color w:val="00A65D"/>
-        </w:rPr>
-        <w:t>mulitInst</w:t>
-      </w:r>
-      <w:proofErr w:type="spellEnd"/>
-      <w:r>
-        <w:rPr>
-          <w:color w:val="00A65D"/>
-        </w:rPr>
-        <w:t xml:space="preserve"> -</w:t>
-      </w:r>
-      <w:proofErr w:type="spellStart"/>
-      <w:r>
-        <w:rPr>
-          <w:color w:val="00A65D"/>
-        </w:rPr>
-        <w:t>nosession</w:t>
-      </w:r>
-      <w:proofErr w:type="spellEnd"/>
-      <w:r>
-        <w:rPr>
-          <w:color w:val="00A65D"/>
-        </w:rPr>
-        <w:t>”</w:t>
+        <w:t>git config --global core.editor “notepad++ -mulitInst -nosession”</w:t>
       </w:r>
     </w:p>
     <w:p>
@@ -543,15 +358,7 @@
         </w:numPr>
       </w:pPr>
       <w:r>
-        <w:t xml:space="preserve">To test Git integration, by using command if the notepad++ opens git default configuration file then configuration </w:t>
-      </w:r>
-      <w:proofErr w:type="spellStart"/>
-      <w:r>
-        <w:t>successfull</w:t>
-      </w:r>
-      <w:proofErr w:type="spellEnd"/>
-      <w:r>
-        <w:t>.</w:t>
+        <w:t>To test Git integration, by using command if the notepad++ opens git default configuration file then configuration successfull.</w:t>
       </w:r>
     </w:p>
     <w:p>
@@ -652,21 +459,7 @@
         <w:rPr>
           <w:color w:val="00A65D"/>
         </w:rPr>
-        <w:t xml:space="preserve">git config --global </w:t>
-      </w:r>
-      <w:proofErr w:type="spellStart"/>
-      <w:r>
-        <w:rPr>
-          <w:color w:val="00A65D"/>
-        </w:rPr>
-        <w:t>diff.tool</w:t>
-      </w:r>
-      <w:proofErr w:type="spellEnd"/>
-      <w:r>
-        <w:rPr>
-          <w:color w:val="00A65D"/>
-        </w:rPr>
-        <w:t xml:space="preserve"> p4merge</w:t>
+        <w:t>git config --global diff.tool p4merge</w:t>
       </w:r>
     </w:p>
     <w:p>
@@ -710,21 +503,12 @@
           <w:numId w:val="1"/>
         </w:numPr>
       </w:pPr>
-      <w:proofErr w:type="spellStart"/>
       <w:r>
         <w:rPr>
           <w:b/>
           <w:bCs/>
         </w:rPr>
-        <w:t>Troublishooting</w:t>
-      </w:r>
-      <w:proofErr w:type="spellEnd"/>
-      <w:r>
-        <w:rPr>
-          <w:b/>
-          <w:bCs/>
-        </w:rPr>
-        <w:t xml:space="preserve">: Try replacing </w:t>
+        <w:t xml:space="preserve">Troublishooting: Try replacing </w:t>
       </w:r>
       <w:hyperlink r:id="rId8">
         <w:r>
@@ -774,21 +558,7 @@
         <w:rPr>
           <w:color w:val="00A65D"/>
         </w:rPr>
-        <w:t xml:space="preserve">git config --global </w:t>
-      </w:r>
-      <w:proofErr w:type="spellStart"/>
-      <w:r>
-        <w:rPr>
-          <w:color w:val="00A65D"/>
-        </w:rPr>
-        <w:t>difftool.prompt</w:t>
-      </w:r>
-      <w:proofErr w:type="spellEnd"/>
-      <w:r>
-        <w:rPr>
-          <w:color w:val="00A65D"/>
-        </w:rPr>
-        <w:t xml:space="preserve"> false</w:t>
+        <w:t>git config --global difftool.prompt false</w:t>
       </w:r>
     </w:p>
     <w:p>
@@ -816,21 +586,7 @@
         <w:rPr>
           <w:color w:val="00A65D"/>
         </w:rPr>
-        <w:t xml:space="preserve">git config --global </w:t>
-      </w:r>
-      <w:proofErr w:type="spellStart"/>
-      <w:r>
-        <w:rPr>
-          <w:color w:val="00A65D"/>
-        </w:rPr>
-        <w:t>merge.tool</w:t>
-      </w:r>
-      <w:proofErr w:type="spellEnd"/>
-      <w:r>
-        <w:rPr>
-          <w:color w:val="00A65D"/>
-        </w:rPr>
-        <w:t xml:space="preserve"> p4merge</w:t>
+        <w:t>git config --global merge.tool p4merge</w:t>
       </w:r>
     </w:p>
     <w:p>
@@ -881,21 +637,7 @@
         <w:rPr>
           <w:color w:val="00A65D"/>
         </w:rPr>
-        <w:t xml:space="preserve">git config --global  </w:t>
-      </w:r>
-      <w:proofErr w:type="spellStart"/>
-      <w:r>
-        <w:rPr>
-          <w:color w:val="00A65D"/>
-        </w:rPr>
-        <w:t>mergetool.prompt</w:t>
-      </w:r>
-      <w:proofErr w:type="spellEnd"/>
-      <w:r>
-        <w:rPr>
-          <w:color w:val="00A65D"/>
-        </w:rPr>
-        <w:t xml:space="preserve"> false</w:t>
+        <w:t>git config --global  mergetool.prompt false</w:t>
       </w:r>
     </w:p>
     <w:p>
@@ -959,24 +701,8 @@
         <w:rPr>
           <w:color w:val="00A65D"/>
         </w:rPr>
-        <w:t xml:space="preserve">git </w:t>
-      </w:r>
-      <w:proofErr w:type="spellStart"/>
-      <w:proofErr w:type="gramStart"/>
-      <w:r>
-        <w:rPr>
-          <w:color w:val="00A65D"/>
-        </w:rPr>
-        <w:t>init</w:t>
-      </w:r>
-      <w:proofErr w:type="spellEnd"/>
-      <w:r>
-        <w:rPr>
-          <w:color w:val="00A65D"/>
-        </w:rPr>
-        <w:t xml:space="preserve"> .</w:t>
-      </w:r>
-      <w:proofErr w:type="gramEnd"/>
+        <w:t>git init .</w:t>
+      </w:r>
       <w:r>
         <w:t xml:space="preserve"> ["." represents current directory]</w:t>
       </w:r>
@@ -1001,15 +727,7 @@
       </w:pPr>
       <w:r>
         <w:lastRenderedPageBreak/>
-        <w:t>The ".</w:t>
-      </w:r>
-      <w:proofErr w:type="spellStart"/>
-      <w:r>
-        <w:t>md</w:t>
-      </w:r>
-      <w:proofErr w:type="spellEnd"/>
-      <w:r>
-        <w:t>" extension is for markdown, which is a popular file format.</w:t>
+        <w:t>The ".md" extension is for markdown, which is a popular file format.</w:t>
       </w:r>
     </w:p>
     <w:p>
@@ -1045,21 +763,7 @@
         <w:rPr>
           <w:color w:val="00A65D"/>
         </w:rPr>
-        <w:t>git add "</w:t>
-      </w:r>
-      <w:proofErr w:type="spellStart"/>
-      <w:r>
-        <w:rPr>
-          <w:color w:val="00A65D"/>
-        </w:rPr>
-        <w:t>fileName</w:t>
-      </w:r>
-      <w:proofErr w:type="spellEnd"/>
-      <w:r>
-        <w:rPr>
-          <w:color w:val="00A65D"/>
-        </w:rPr>
-        <w:t>"</w:t>
+        <w:t>git add "fileName"</w:t>
       </w:r>
     </w:p>
     <w:p>
@@ -1094,29 +798,8 @@
           <w:numId w:val="1"/>
         </w:numPr>
       </w:pPr>
-      <w:proofErr w:type="spellStart"/>
-      <w:r>
-        <w:t>Now,the</w:t>
-      </w:r>
-      <w:proofErr w:type="spellEnd"/>
-      <w:r>
-        <w:t xml:space="preserve"> file will show status as - </w:t>
-      </w:r>
-      <w:proofErr w:type="spellStart"/>
-      <w:r>
-        <w:t>unstage</w:t>
-      </w:r>
-      <w:proofErr w:type="spellEnd"/>
-      <w:r>
-        <w:t xml:space="preserve"> and changes to be </w:t>
-      </w:r>
-      <w:proofErr w:type="spellStart"/>
-      <w:r>
-        <w:t>commited</w:t>
-      </w:r>
-      <w:proofErr w:type="spellEnd"/>
-      <w:r>
-        <w:t>, for that use command</w:t>
+      <w:r>
+        <w:t>Now,the file will show status as - unstage and changes to be commited, for that use command</w:t>
       </w:r>
     </w:p>
     <w:p>
@@ -1130,21 +813,7 @@
         <w:rPr>
           <w:color w:val="00A65D"/>
         </w:rPr>
-        <w:t>git commit -m "</w:t>
-      </w:r>
-      <w:proofErr w:type="spellStart"/>
-      <w:r>
-        <w:rPr>
-          <w:color w:val="00A65D"/>
-        </w:rPr>
-        <w:t>Commiting</w:t>
-      </w:r>
-      <w:proofErr w:type="spellEnd"/>
-      <w:r>
-        <w:rPr>
-          <w:color w:val="00A65D"/>
-        </w:rPr>
-        <w:t xml:space="preserve"> Message"</w:t>
+        <w:t>git commit -m "Commiting Message"</w:t>
       </w:r>
     </w:p>
     <w:p>
@@ -1243,13 +912,8 @@
           <w:numId w:val="1"/>
         </w:numPr>
       </w:pPr>
-      <w:proofErr w:type="gramStart"/>
-      <w:r>
-        <w:t>command</w:t>
-      </w:r>
-      <w:proofErr w:type="gramEnd"/>
-      <w:r>
-        <w:t xml:space="preserve"> will show the last commit and a diff containing all the changes.</w:t>
+      <w:r>
+        <w:t>command will show the last commit and a diff containing all the changes.</w:t>
       </w:r>
     </w:p>
     <w:p>
@@ -1259,13 +923,8 @@
           <w:numId w:val="1"/>
         </w:numPr>
       </w:pPr>
-      <w:proofErr w:type="gramStart"/>
-      <w:r>
-        <w:t>command</w:t>
-      </w:r>
-      <w:proofErr w:type="gramEnd"/>
-      <w:r>
-        <w:t xml:space="preserve"> will show only the tracking files which are being track by git.</w:t>
+      <w:r>
+        <w:t>command will show only the tracking files which are being track by git.</w:t>
       </w:r>
       <w:r>
         <w:tab/>
@@ -1285,21 +944,7 @@
         <w:rPr>
           <w:color w:val="00A65D"/>
         </w:rPr>
-        <w:t xml:space="preserve">git </w:t>
-      </w:r>
-      <w:proofErr w:type="spellStart"/>
-      <w:r>
-        <w:rPr>
-          <w:color w:val="00A65D"/>
-        </w:rPr>
-        <w:t>ls</w:t>
-      </w:r>
-      <w:proofErr w:type="spellEnd"/>
-      <w:r>
-        <w:rPr>
-          <w:color w:val="00A65D"/>
-        </w:rPr>
-        <w:t>-files</w:t>
+        <w:t>git ls-files</w:t>
       </w:r>
     </w:p>
     <w:p>
@@ -1341,7 +986,25 @@
         <w:rPr>
           <w:color w:val="00A65D"/>
         </w:rPr>
-        <w:t>git commit -am</w:t>
+        <w:t xml:space="preserve">git commit </w:t>
+      </w:r>
+      <w:r>
+        <w:rPr>
+          <w:color w:val="00A65D"/>
+        </w:rPr>
+        <w:t>–</w:t>
+      </w:r>
+      <w:r>
+        <w:rPr>
+          <w:color w:val="00A65D"/>
+        </w:rPr>
+        <w:t>am</w:t>
+      </w:r>
+      <w:r>
+        <w:rPr>
+          <w:color w:val="00A65D"/>
+        </w:rPr>
+        <w:t xml:space="preserve"> “commit message”</w:t>
       </w:r>
     </w:p>
     <w:p>
@@ -1358,21 +1021,10 @@
         <w:rPr>
           <w:color w:val="00A65D"/>
         </w:rPr>
-        <w:t>-</w:t>
-      </w:r>
-      <w:proofErr w:type="gramStart"/>
-      <w:r>
-        <w:rPr>
-          <w:color w:val="00A65D"/>
-        </w:rPr>
-        <w:t>a</w:t>
-      </w:r>
-      <w:r>
-        <w:t xml:space="preserve"> :</w:t>
-      </w:r>
-      <w:proofErr w:type="gramEnd"/>
-      <w:r>
-        <w:t xml:space="preserve"> stands for adding modified files into git staging area</w:t>
+        <w:t>-a</w:t>
+      </w:r>
+      <w:r>
+        <w:t xml:space="preserve"> : stands for adding modified files into git staging area</w:t>
       </w:r>
     </w:p>
     <w:p>
@@ -1385,24 +1037,14 @@
       <w:r>
         <w:tab/>
       </w:r>
-      <w:proofErr w:type="gramStart"/>
       <w:r>
         <w:rPr>
           <w:color w:val="00A65D"/>
         </w:rPr>
         <w:t>m</w:t>
       </w:r>
-      <w:proofErr w:type="gramEnd"/>
-      <w:r>
-        <w:t xml:space="preserve">: after then </w:t>
-      </w:r>
-      <w:proofErr w:type="spellStart"/>
-      <w:r>
-        <w:t>commiting</w:t>
-      </w:r>
-      <w:proofErr w:type="spellEnd"/>
-      <w:r>
-        <w:t xml:space="preserve"> with commit message</w:t>
+      <w:r>
+        <w:t>: after then commiting with commit message</w:t>
       </w:r>
     </w:p>
     <w:p>
@@ -1413,47 +1055,18 @@
         </w:numPr>
       </w:pPr>
       <w:r>
-        <w:t xml:space="preserve">Backing out </w:t>
-      </w:r>
-      <w:proofErr w:type="spellStart"/>
-      <w:r>
-        <w:t>Chages</w:t>
-      </w:r>
-      <w:proofErr w:type="spellEnd"/>
-      <w:r>
-        <w:t xml:space="preserve"> (undo)</w:t>
-      </w:r>
-    </w:p>
-    <w:p>
-      <w:pPr>
-        <w:numPr>
-          <w:ilvl w:val="1"/>
-          <w:numId w:val="1"/>
-        </w:numPr>
-      </w:pPr>
-      <w:proofErr w:type="gramStart"/>
-      <w:r>
-        <w:t>backing</w:t>
-      </w:r>
-      <w:proofErr w:type="gramEnd"/>
-      <w:r>
-        <w:t xml:space="preserve"> out can be work on only </w:t>
-      </w:r>
-      <w:proofErr w:type="spellStart"/>
-      <w:r>
-        <w:t>unstaging</w:t>
-      </w:r>
-      <w:proofErr w:type="spellEnd"/>
-      <w:r>
-        <w:t xml:space="preserve">. Use following command to </w:t>
-      </w:r>
-      <w:proofErr w:type="spellStart"/>
-      <w:r>
-        <w:t>unstage</w:t>
-      </w:r>
-      <w:proofErr w:type="spellEnd"/>
-      <w:r>
-        <w:t xml:space="preserve"> a file</w:t>
+        <w:t>Backing out Chages (undo)</w:t>
+      </w:r>
+    </w:p>
+    <w:p>
+      <w:pPr>
+        <w:numPr>
+          <w:ilvl w:val="1"/>
+          <w:numId w:val="1"/>
+        </w:numPr>
+      </w:pPr>
+      <w:r>
+        <w:t>backing out can be work on only unstaging. Use following command to unstage a file</w:t>
       </w:r>
     </w:p>
     <w:p>
@@ -1481,15 +1094,7 @@
         </w:numPr>
       </w:pPr>
       <w:r>
-        <w:t xml:space="preserve">after </w:t>
-      </w:r>
-      <w:proofErr w:type="spellStart"/>
-      <w:r>
-        <w:t>unstaging</w:t>
-      </w:r>
-      <w:proofErr w:type="spellEnd"/>
-      <w:r>
-        <w:t xml:space="preserve"> the file use another command to checkout or discard the changes in working directory</w:t>
+        <w:t>after unstaging the file use another command to checkout or discard the changes in working directory</w:t>
       </w:r>
     </w:p>
     <w:p>
@@ -1559,26 +1164,10 @@
         <w:rPr>
           <w:color w:val="00A65D"/>
         </w:rPr>
-        <w:t>git log --</w:t>
-      </w:r>
-      <w:proofErr w:type="spellStart"/>
-      <w:r>
-        <w:rPr>
-          <w:color w:val="00A65D"/>
-        </w:rPr>
-        <w:t>oneline</w:t>
-      </w:r>
-      <w:proofErr w:type="spellEnd"/>
-      <w:r>
-        <w:t xml:space="preserve">  will show history of all </w:t>
-      </w:r>
-      <w:proofErr w:type="spellStart"/>
-      <w:r>
-        <w:t>commit’s</w:t>
-      </w:r>
-      <w:proofErr w:type="spellEnd"/>
-      <w:r>
-        <w:t xml:space="preserve">  in the single line instead of multiple</w:t>
+        <w:t>git log --oneline</w:t>
+      </w:r>
+      <w:r>
+        <w:t xml:space="preserve">  will show history of all commit’s  in the single line instead of multiple</w:t>
       </w:r>
     </w:p>
     <w:p>
@@ -1595,15 +1184,7 @@
         <w:t>git log --graph</w:t>
       </w:r>
       <w:r>
-        <w:t xml:space="preserve"> will show </w:t>
-      </w:r>
-      <w:proofErr w:type="spellStart"/>
-      <w:r>
-        <w:t>asterik</w:t>
-      </w:r>
-      <w:proofErr w:type="spellEnd"/>
-      <w:r>
-        <w:t xml:space="preserve"> (*) based graph denoting branching level hierarchy</w:t>
+        <w:t xml:space="preserve"> will show asterik (*) based graph denoting branching level hierarchy</w:t>
       </w:r>
     </w:p>
     <w:p>
@@ -1654,21 +1235,7 @@
         <w:rPr>
           <w:color w:val="00A65D"/>
         </w:rPr>
-        <w:t>git log --</w:t>
-      </w:r>
-      <w:proofErr w:type="spellStart"/>
-      <w:r>
-        <w:rPr>
-          <w:color w:val="00A65D"/>
-        </w:rPr>
-        <w:t>oneline</w:t>
-      </w:r>
-      <w:proofErr w:type="spellEnd"/>
-      <w:r>
-        <w:rPr>
-          <w:color w:val="00A65D"/>
-        </w:rPr>
-        <w:t xml:space="preserve"> --graph --decorate --all</w:t>
+        <w:t>git log --oneline --graph --decorate --all</w:t>
       </w:r>
     </w:p>
     <w:p>
@@ -1679,60 +1246,24 @@
         </w:numPr>
       </w:pPr>
       <w:r>
-        <w:t xml:space="preserve">Creating git alias is an shorten </w:t>
-      </w:r>
-      <w:proofErr w:type="spellStart"/>
-      <w:r>
-        <w:t>existance</w:t>
-      </w:r>
-      <w:proofErr w:type="spellEnd"/>
-      <w:r>
-        <w:t xml:space="preserve"> of longer command</w:t>
-      </w:r>
-    </w:p>
-    <w:p>
-      <w:pPr>
-        <w:numPr>
-          <w:ilvl w:val="1"/>
-          <w:numId w:val="1"/>
-        </w:numPr>
-      </w:pPr>
-      <w:r>
-        <w:t xml:space="preserve">In Git Bash: </w:t>
-      </w:r>
-      <w:r>
-        <w:rPr>
-          <w:color w:val="00A65D"/>
-        </w:rPr>
-        <w:t xml:space="preserve">git config --global </w:t>
-      </w:r>
-      <w:proofErr w:type="spellStart"/>
-      <w:r>
-        <w:rPr>
-          <w:color w:val="00A65D"/>
-        </w:rPr>
-        <w:t>alias.hist</w:t>
-      </w:r>
-      <w:proofErr w:type="spellEnd"/>
-      <w:r>
-        <w:rPr>
-          <w:color w:val="00A65D"/>
-        </w:rPr>
-        <w:t xml:space="preserve"> “log --</w:t>
-      </w:r>
-      <w:proofErr w:type="spellStart"/>
-      <w:r>
-        <w:rPr>
-          <w:color w:val="00A65D"/>
-        </w:rPr>
-        <w:t>oneline</w:t>
-      </w:r>
-      <w:proofErr w:type="spellEnd"/>
-      <w:r>
-        <w:rPr>
-          <w:color w:val="00A65D"/>
-        </w:rPr>
-        <w:t xml:space="preserve"> --graph --decorate --all”</w:t>
+        <w:t>Creating git alias is an shorten existance of longer command</w:t>
+      </w:r>
+    </w:p>
+    <w:p>
+      <w:pPr>
+        <w:numPr>
+          <w:ilvl w:val="1"/>
+          <w:numId w:val="1"/>
+        </w:numPr>
+      </w:pPr>
+      <w:r>
+        <w:t xml:space="preserve">In Git Bash: </w:t>
+      </w:r>
+      <w:r>
+        <w:rPr>
+          <w:color w:val="00A65D"/>
+        </w:rPr>
+        <w:t>git config --global alias.hist “log --oneline --graph --decorate --all”</w:t>
       </w:r>
     </w:p>
     <w:p>
@@ -1760,21 +1291,7 @@
         <w:rPr>
           <w:color w:val="00A65D"/>
         </w:rPr>
-        <w:t xml:space="preserve"> git </w:t>
-      </w:r>
-      <w:proofErr w:type="spellStart"/>
-      <w:r>
-        <w:rPr>
-          <w:color w:val="00A65D"/>
-        </w:rPr>
-        <w:t>hist</w:t>
-      </w:r>
-      <w:proofErr w:type="spellEnd"/>
-      <w:r>
-        <w:rPr>
-          <w:color w:val="00A65D"/>
-        </w:rPr>
-        <w:t xml:space="preserve">    </w:t>
+        <w:t xml:space="preserve"> git hist    </w:t>
       </w:r>
       <w:r>
         <w:t xml:space="preserve">here </w:t>
@@ -1783,21 +1300,7 @@
         <w:rPr>
           <w:color w:val="00A65D"/>
         </w:rPr>
-        <w:t>“</w:t>
-      </w:r>
-      <w:proofErr w:type="spellStart"/>
-      <w:r>
-        <w:rPr>
-          <w:color w:val="00A65D"/>
-        </w:rPr>
-        <w:t>hist</w:t>
-      </w:r>
-      <w:proofErr w:type="spellEnd"/>
-      <w:r>
-        <w:rPr>
-          <w:color w:val="00A65D"/>
-        </w:rPr>
-        <w:t xml:space="preserve">” </w:t>
+        <w:t xml:space="preserve">“hist” </w:t>
       </w:r>
       <w:r>
         <w:t>is an alias name of the command</w:t>
@@ -1817,21 +1320,7 @@
         <w:rPr>
           <w:color w:val="00A65D"/>
         </w:rPr>
-        <w:t xml:space="preserve">git </w:t>
-      </w:r>
-      <w:proofErr w:type="spellStart"/>
-      <w:r>
-        <w:rPr>
-          <w:color w:val="00A65D"/>
-        </w:rPr>
-        <w:t>hist</w:t>
-      </w:r>
-      <w:proofErr w:type="spellEnd"/>
-      <w:r>
-        <w:rPr>
-          <w:color w:val="00A65D"/>
-        </w:rPr>
-        <w:t xml:space="preserve"> -- “File name”</w:t>
+        <w:t>git hist -- “File name”</w:t>
       </w:r>
       <w:r>
         <w:t xml:space="preserve"> : only information related to file</w:t>
@@ -1890,66 +1379,24 @@
         <w:rPr>
           <w:color w:val="00A65D"/>
         </w:rPr>
-        <w:t xml:space="preserve">git </w:t>
-      </w:r>
-      <w:proofErr w:type="spellStart"/>
-      <w:r>
-        <w:rPr>
-          <w:color w:val="00A65D"/>
-        </w:rPr>
-        <w:t>mv</w:t>
-      </w:r>
-      <w:proofErr w:type="spellEnd"/>
-      <w:r>
-        <w:rPr>
-          <w:color w:val="00A65D"/>
-        </w:rPr>
-        <w:t xml:space="preserve"> “old File” “new </w:t>
-      </w:r>
-      <w:proofErr w:type="spellStart"/>
-      <w:r>
-        <w:rPr>
-          <w:color w:val="00A65D"/>
-        </w:rPr>
-        <w:t>FileName</w:t>
-      </w:r>
-      <w:proofErr w:type="spellEnd"/>
-      <w:r>
-        <w:rPr>
-          <w:color w:val="00A65D"/>
-        </w:rPr>
-        <w:t>”</w:t>
-      </w:r>
-    </w:p>
-    <w:p>
-      <w:pPr>
-        <w:numPr>
-          <w:ilvl w:val="1"/>
-          <w:numId w:val="1"/>
-        </w:numPr>
-      </w:pPr>
-      <w:r>
-        <w:t xml:space="preserve">In Git Bash: </w:t>
-      </w:r>
-      <w:r>
-        <w:rPr>
-          <w:color w:val="00A65D"/>
-        </w:rPr>
-        <w:t xml:space="preserve">git </w:t>
-      </w:r>
-      <w:proofErr w:type="spellStart"/>
-      <w:r>
-        <w:rPr>
-          <w:color w:val="00A65D"/>
-        </w:rPr>
-        <w:t>rm</w:t>
-      </w:r>
-      <w:proofErr w:type="spellEnd"/>
-      <w:r>
-        <w:rPr>
-          <w:color w:val="00A65D"/>
-        </w:rPr>
-        <w:t xml:space="preserve"> “filename”</w:t>
+        <w:t>git mv “old File” “new FileName”</w:t>
+      </w:r>
+    </w:p>
+    <w:p>
+      <w:pPr>
+        <w:numPr>
+          <w:ilvl w:val="1"/>
+          <w:numId w:val="1"/>
+        </w:numPr>
+      </w:pPr>
+      <w:r>
+        <w:t xml:space="preserve">In Git Bash: </w:t>
+      </w:r>
+      <w:r>
+        <w:rPr>
+          <w:color w:val="00A65D"/>
+        </w:rPr>
+        <w:t>git rm “filename”</w:t>
       </w:r>
     </w:p>
     <w:p>
@@ -2030,28 +1477,15 @@
           <w:numId w:val="1"/>
         </w:numPr>
       </w:pPr>
-      <w:proofErr w:type="gramStart"/>
-      <w:r>
-        <w:t>Check</w:t>
-      </w:r>
-      <w:proofErr w:type="gramEnd"/>
-      <w:r>
-        <w:t xml:space="preserve"> where “</w:t>
-      </w:r>
-      <w:r>
-        <w:rPr>
-          <w:color w:val="00A65D"/>
-        </w:rPr>
-        <w:t>.</w:t>
-      </w:r>
-      <w:proofErr w:type="spellStart"/>
-      <w:r>
-        <w:rPr>
-          <w:color w:val="00A65D"/>
-        </w:rPr>
-        <w:t>gitignore</w:t>
-      </w:r>
-      <w:proofErr w:type="spellEnd"/>
+      <w:r>
+        <w:t>Check where “</w:t>
+      </w:r>
+      <w:r>
+        <w:rPr>
+          <w:color w:val="00A65D"/>
+        </w:rPr>
+        <w:t>.gitignore</w:t>
+      </w:r>
       <w:r>
         <w:t>” file is available or note in current directory, if not then make one. Syntax for this file is one pattern or expression per line.</w:t>
       </w:r>
@@ -2079,16 +1513,8 @@
         <w:rPr>
           <w:color w:val="00A65D"/>
         </w:rPr>
-        <w:t>.</w:t>
-      </w:r>
-      <w:proofErr w:type="spellStart"/>
-      <w:r>
-        <w:rPr>
-          <w:color w:val="00A65D"/>
-        </w:rPr>
-        <w:t>gitignore</w:t>
-      </w:r>
-      <w:proofErr w:type="spellEnd"/>
+        <w:t>.gitignore</w:t>
+      </w:r>
       <w:r>
         <w:t>” mention “</w:t>
       </w:r>
@@ -2099,15 +1525,7 @@
         <w:t>*.log</w:t>
       </w:r>
       <w:r>
-        <w:t xml:space="preserve">” then all the </w:t>
-      </w:r>
-      <w:proofErr w:type="spellStart"/>
-      <w:r>
-        <w:t>extention</w:t>
-      </w:r>
-      <w:proofErr w:type="spellEnd"/>
-      <w:r>
-        <w:t xml:space="preserve"> “</w:t>
+        <w:t>” then all the extention “</w:t>
       </w:r>
       <w:r>
         <w:rPr>
@@ -2133,16 +1551,8 @@
         <w:rPr>
           <w:color w:val="00A65D"/>
         </w:rPr>
-        <w:t>git add .</w:t>
-      </w:r>
-      <w:proofErr w:type="spellStart"/>
-      <w:r>
-        <w:rPr>
-          <w:color w:val="00A65D"/>
-        </w:rPr>
-        <w:t>gitignore</w:t>
-      </w:r>
-      <w:proofErr w:type="spellEnd"/>
+        <w:t>git add .gitignore</w:t>
+      </w:r>
       <w:r>
         <w:t xml:space="preserve"> AND commit this with message.</w:t>
       </w:r>
@@ -2183,21 +1593,7 @@
         <w:rPr>
           <w:color w:val="00A65D"/>
         </w:rPr>
-        <w:t xml:space="preserve">git config --global </w:t>
-      </w:r>
-      <w:proofErr w:type="spellStart"/>
-      <w:r>
-        <w:rPr>
-          <w:color w:val="00A65D"/>
-        </w:rPr>
-        <w:t>diff.tool</w:t>
-      </w:r>
-      <w:proofErr w:type="spellEnd"/>
-      <w:r>
-        <w:rPr>
-          <w:color w:val="00A65D"/>
-        </w:rPr>
-        <w:t xml:space="preserve"> p4merge</w:t>
+        <w:t>git config --global diff.tool p4merge</w:t>
       </w:r>
     </w:p>
     <w:p>
@@ -2242,21 +1638,7 @@
         <w:rPr>
           <w:color w:val="00A65D"/>
         </w:rPr>
-        <w:t xml:space="preserve">git config --global </w:t>
-      </w:r>
-      <w:proofErr w:type="spellStart"/>
-      <w:r>
-        <w:rPr>
-          <w:color w:val="00A65D"/>
-        </w:rPr>
-        <w:t>merge.tool</w:t>
-      </w:r>
-      <w:proofErr w:type="spellEnd"/>
-      <w:r>
-        <w:rPr>
-          <w:color w:val="00A65D"/>
-        </w:rPr>
-        <w:t xml:space="preserve"> p4merge</w:t>
+        <w:t>git config --global merge.tool p4merge</w:t>
       </w:r>
     </w:p>
     <w:p>
@@ -2340,15 +1722,7 @@
         </w:numPr>
       </w:pPr>
       <w:r>
-        <w:t xml:space="preserve">Same by using p4merge tool, but this will iterate up to the all the last modified file which are in </w:t>
-      </w:r>
-      <w:proofErr w:type="spellStart"/>
-      <w:r>
-        <w:t>unstage</w:t>
-      </w:r>
-      <w:proofErr w:type="spellEnd"/>
-      <w:r>
-        <w:t xml:space="preserve"> area.</w:t>
+        <w:t>Same by using p4merge tool, but this will iterate up to the all the last modified file which are in unstage area.</w:t>
       </w:r>
     </w:p>
     <w:p>
@@ -2365,21 +1739,7 @@
         <w:rPr>
           <w:color w:val="00A65D"/>
         </w:rPr>
-        <w:t xml:space="preserve">git </w:t>
-      </w:r>
-      <w:proofErr w:type="spellStart"/>
-      <w:r>
-        <w:rPr>
-          <w:color w:val="00A65D"/>
-        </w:rPr>
-        <w:t>difftool</w:t>
-      </w:r>
-      <w:proofErr w:type="spellEnd"/>
-      <w:r>
-        <w:rPr>
-          <w:color w:val="00A65D"/>
-        </w:rPr>
-        <w:t xml:space="preserve"> “commit Id” HEAD</w:t>
+        <w:t>git difftool “commit Id” HEAD</w:t>
       </w:r>
     </w:p>
     <w:p>
@@ -2516,15 +1876,7 @@
         </w:numPr>
       </w:pPr>
       <w:r>
-        <w:t xml:space="preserve">Now if we check git </w:t>
-      </w:r>
-      <w:proofErr w:type="spellStart"/>
-      <w:r>
-        <w:t>hist</w:t>
-      </w:r>
-      <w:proofErr w:type="spellEnd"/>
-      <w:r>
-        <w:t xml:space="preserve"> then we will see that HEAD is pointing to the both merge branches</w:t>
+        <w:t>Now if we check git hist then we will see that HEAD is pointing to the both merge branches</w:t>
       </w:r>
     </w:p>
     <w:p>
@@ -2560,15 +1912,7 @@
         </w:numPr>
       </w:pPr>
       <w:r>
-        <w:t xml:space="preserve">Branch Merging with conflict problem: for that we create a scenario, where crate another branch and inside that modify a file, the modification should be done in same line with master branch. After that use merge command then it will show the error about conflict. For that use external </w:t>
-      </w:r>
-      <w:proofErr w:type="spellStart"/>
-      <w:r>
-        <w:t>difftool</w:t>
-      </w:r>
-      <w:proofErr w:type="spellEnd"/>
-      <w:r>
-        <w:t xml:space="preserve"> GUI  to merge by manual and save the file</w:t>
+        <w:t>Branch Merging with conflict problem: for that we create a scenario, where crate another branch and inside that modify a file, the modification should be done in same line with master branch. After that use merge command then it will show the error about conflict. For that use external difftool GUI  to merge by manual and save the file</w:t>
       </w:r>
     </w:p>
     <w:p>
@@ -2578,13 +1922,8 @@
           <w:numId w:val="1"/>
         </w:numPr>
       </w:pPr>
-      <w:proofErr w:type="spellStart"/>
-      <w:r>
-        <w:t>Git</w:t>
-      </w:r>
-      <w:proofErr w:type="spellEnd"/>
-      <w:r>
-        <w:t xml:space="preserve"> Tags- git is an ocean of tags</w:t>
+      <w:r>
+        <w:t>Git Tags- git is an ocean of tags</w:t>
       </w:r>
     </w:p>
     <w:p>
@@ -2725,15 +2064,7 @@
         </w:numPr>
       </w:pPr>
       <w:r>
-        <w:t xml:space="preserve">Then come back to the previous stash command to make </w:t>
-      </w:r>
-      <w:proofErr w:type="spellStart"/>
-      <w:r>
-        <w:t>unstaging</w:t>
-      </w:r>
-      <w:proofErr w:type="spellEnd"/>
-      <w:r>
-        <w:t xml:space="preserve"> the working directory In Git Bash: </w:t>
+        <w:t xml:space="preserve">Then come back to the previous stash command to make unstaging the working directory In Git Bash: </w:t>
       </w:r>
       <w:r>
         <w:rPr>
@@ -2750,13 +2081,8 @@
         </w:numPr>
       </w:pPr>
       <w:r>
-        <w:t xml:space="preserve">Time Travel with reset and </w:t>
-      </w:r>
-      <w:proofErr w:type="spellStart"/>
-      <w:r>
-        <w:t>reflog</w:t>
-      </w:r>
-      <w:proofErr w:type="spellEnd"/>
+        <w:t>Time Travel with reset and reflog</w:t>
+      </w:r>
     </w:p>
     <w:p>
       <w:pPr>
@@ -2825,15 +2151,7 @@
         </w:numPr>
       </w:pPr>
       <w:r>
-        <w:t xml:space="preserve">Go to the URL login to </w:t>
-      </w:r>
-      <w:proofErr w:type="spellStart"/>
-      <w:r>
-        <w:t>github</w:t>
-      </w:r>
-      <w:proofErr w:type="spellEnd"/>
-      <w:r>
-        <w:t xml:space="preserve"> then create a new repository with name you like.</w:t>
+        <w:t>Go to the URL login to github then create a new repository with name you like.</w:t>
       </w:r>
     </w:p>
     <w:p>
@@ -2843,7 +2161,6 @@
       <w:r>
         <w:t xml:space="preserve">Now to link </w:t>
       </w:r>
-      <w:proofErr w:type="spellStart"/>
       <w:r>
         <w:rPr>
           <w:b/>
@@ -2851,7 +2168,6 @@
         </w:rPr>
         <w:t>github</w:t>
       </w:r>
-      <w:proofErr w:type="spellEnd"/>
       <w:r>
         <w:t xml:space="preserve"> repository with our local </w:t>
       </w:r>
@@ -2883,29 +2199,19 @@
         <w:t>git remote -v</w:t>
       </w:r>
       <w:r>
-        <w:t xml:space="preserve"> command tells that any remote connection with </w:t>
-      </w:r>
-      <w:proofErr w:type="spellStart"/>
-      <w:r>
-        <w:t>github</w:t>
-      </w:r>
-      <w:proofErr w:type="spellEnd"/>
-    </w:p>
-    <w:p>
-      <w:pPr>
-        <w:numPr>
-          <w:ilvl w:val="1"/>
-          <w:numId w:val="1"/>
-        </w:numPr>
-      </w:pPr>
-      <w:r>
-        <w:t xml:space="preserve">Please make sure that HTTPS link you copied from </w:t>
-      </w:r>
-      <w:proofErr w:type="spellStart"/>
-      <w:r>
-        <w:t>github</w:t>
-      </w:r>
-      <w:proofErr w:type="spellEnd"/>
+        <w:t xml:space="preserve"> command tells that any remote connection with github</w:t>
+      </w:r>
+    </w:p>
+    <w:p>
+      <w:pPr>
+        <w:numPr>
+          <w:ilvl w:val="1"/>
+          <w:numId w:val="1"/>
+        </w:numPr>
+      </w:pPr>
+      <w:r>
+        <w:t>Please make sure that HTTPS link you copied from github</w:t>
+      </w:r>
     </w:p>
     <w:p>
       <w:pPr>
@@ -2921,21 +2227,7 @@
         <w:rPr>
           <w:color w:val="00A65D"/>
         </w:rPr>
-        <w:t>git remote add origin “</w:t>
-      </w:r>
-      <w:proofErr w:type="spellStart"/>
-      <w:r>
-        <w:rPr>
-          <w:color w:val="00A65D"/>
-        </w:rPr>
-        <w:t>github</w:t>
-      </w:r>
-      <w:proofErr w:type="spellEnd"/>
-      <w:r>
-        <w:rPr>
-          <w:color w:val="00A65D"/>
-        </w:rPr>
-        <w:t xml:space="preserve"> repository link”</w:t>
+        <w:t>git remote add origin “github repository link”</w:t>
       </w:r>
     </w:p>
     <w:p>
@@ -2952,15 +2244,7 @@
         <w:t>add</w:t>
       </w:r>
       <w:r>
-        <w:t xml:space="preserve"> subcommand takes two </w:t>
-      </w:r>
-      <w:proofErr w:type="spellStart"/>
-      <w:r>
-        <w:t>parameters,first</w:t>
-      </w:r>
-      <w:proofErr w:type="spellEnd"/>
-      <w:r>
-        <w:t xml:space="preserve"> the name of remote reference we want to create -”</w:t>
+        <w:t xml:space="preserve"> subcommand takes two parameters,first the name of remote reference we want to create -”</w:t>
       </w:r>
       <w:r>
         <w:rPr>
@@ -2989,15 +2273,7 @@
         </w:numPr>
       </w:pPr>
       <w:r>
-        <w:t xml:space="preserve">Once the command runs successfully check </w:t>
-      </w:r>
-      <w:proofErr w:type="spellStart"/>
-      <w:r>
-        <w:t>wheather</w:t>
-      </w:r>
-      <w:proofErr w:type="spellEnd"/>
-      <w:r>
-        <w:t xml:space="preserve"> you see two links in Git Bash for pushing and fetching.</w:t>
+        <w:t>Once the command runs successfully check wheather you see two links in Git Bash for pushing and fetching.</w:t>
       </w:r>
     </w:p>
     <w:p>
@@ -3184,51 +2460,120 @@
       </w:pPr>
       <w:r>
         <w:rPr>
+          <w:b/>
+          <w:bCs/>
+          <w:sz w:val="28"/>
+          <w:szCs w:val="28"/>
+        </w:rPr>
+        <w:t>SSH Key Generation (Ubuntu)</w:t>
+      </w:r>
+    </w:p>
+    <w:p>
+      <w:pPr>
+        <w:numPr>
+          <w:ilvl w:val="1"/>
+          <w:numId w:val="1"/>
+        </w:numPr>
+      </w:pPr>
+      <w:r>
+        <w:rPr>
           <w:color w:val="000000"/>
         </w:rPr>
-        <w:t>SSH Key Generation (</w:t>
-      </w:r>
-      <w:proofErr w:type="spellStart"/>
+        <w:t>First create directory with name .ssh and enter in it.</w:t>
+      </w:r>
+    </w:p>
+    <w:p>
+      <w:pPr>
+        <w:numPr>
+          <w:ilvl w:val="2"/>
+          <w:numId w:val="1"/>
+        </w:numPr>
+      </w:pPr>
       <w:r>
         <w:rPr>
           <w:color w:val="000000"/>
         </w:rPr>
-        <w:t>Ubuntu</w:t>
-      </w:r>
-      <w:proofErr w:type="spellEnd"/>
+        <w:t xml:space="preserve">In Git Bash: </w:t>
+      </w:r>
+      <w:r>
+        <w:rPr>
+          <w:color w:val="00A65D"/>
+        </w:rPr>
+        <w:t>ssh-keygen -t rsa -C “Email address”</w:t>
+      </w:r>
+    </w:p>
+    <w:p>
+      <w:pPr>
+        <w:numPr>
+          <w:ilvl w:val="3"/>
+          <w:numId w:val="1"/>
+        </w:numPr>
+      </w:pPr>
+      <w:r>
+        <w:rPr>
+          <w:color w:val="00A65D"/>
+        </w:rPr>
+        <w:t>-t</w:t>
+      </w:r>
       <w:r>
         <w:rPr>
           <w:color w:val="000000"/>
         </w:rPr>
-        <w:t>)</w:t>
-      </w:r>
-    </w:p>
-    <w:p>
-      <w:pPr>
-        <w:numPr>
-          <w:ilvl w:val="1"/>
-          <w:numId w:val="1"/>
-        </w:numPr>
-      </w:pPr>
+        <w:t xml:space="preserve"> : type whichis rsa</w:t>
+      </w:r>
+    </w:p>
+    <w:p>
+      <w:pPr>
+        <w:numPr>
+          <w:ilvl w:val="3"/>
+          <w:numId w:val="1"/>
+        </w:numPr>
+      </w:pPr>
+      <w:r>
+        <w:rPr>
+          <w:color w:val="00A65D"/>
+        </w:rPr>
+        <w:t>-C</w:t>
+      </w:r>
       <w:r>
         <w:rPr>
           <w:color w:val="000000"/>
         </w:rPr>
-        <w:t>First create directory with name .</w:t>
-      </w:r>
-      <w:proofErr w:type="spellStart"/>
+        <w:t xml:space="preserve"> : common Name</w:t>
+      </w:r>
+    </w:p>
+    <w:p>
+      <w:pPr>
+        <w:numPr>
+          <w:ilvl w:val="2"/>
+          <w:numId w:val="1"/>
+        </w:numPr>
+      </w:pPr>
       <w:r>
         <w:rPr>
           <w:color w:val="000000"/>
         </w:rPr>
-        <w:t>ssh</w:t>
-      </w:r>
-      <w:proofErr w:type="spellEnd"/>
+        <w:t xml:space="preserve">then prompt will ask where to save the keys, press enter for default location as </w:t>
+      </w:r>
+      <w:r>
+        <w:rPr>
+          <w:color w:val="00A65D"/>
+        </w:rPr>
+        <w:t>“/home/ghost-rider/.ssh/”</w:t>
+      </w:r>
+    </w:p>
+    <w:p>
+      <w:pPr>
+        <w:numPr>
+          <w:ilvl w:val="2"/>
+          <w:numId w:val="1"/>
+        </w:numPr>
+      </w:pPr>
       <w:r>
         <w:rPr>
           <w:color w:val="000000"/>
         </w:rPr>
-        <w:t xml:space="preserve"> and enter in it.</w:t>
+        <w:t>Next, will prompt for password, again for password confirmation</w:t>
       </w:r>
     </w:p>
     <w:p>
@@ -3242,35 +2587,7 @@
         <w:rPr>
           <w:color w:val="000000"/>
         </w:rPr>
-        <w:t xml:space="preserve">In Git Bash: </w:t>
-      </w:r>
-      <w:proofErr w:type="spellStart"/>
-      <w:r>
-        <w:rPr>
-          <w:color w:val="00A65D"/>
-        </w:rPr>
-        <w:t>ssh-keygen</w:t>
-      </w:r>
-      <w:proofErr w:type="spellEnd"/>
-      <w:r>
-        <w:rPr>
-          <w:color w:val="00A65D"/>
-        </w:rPr>
-        <w:t xml:space="preserve"> -t </w:t>
-      </w:r>
-      <w:proofErr w:type="spellStart"/>
-      <w:r>
-        <w:rPr>
-          <w:color w:val="00A65D"/>
-        </w:rPr>
-        <w:t>rsa</w:t>
-      </w:r>
-      <w:proofErr w:type="spellEnd"/>
-      <w:r>
-        <w:rPr>
-          <w:color w:val="00A65D"/>
-        </w:rPr>
-        <w:t xml:space="preserve"> -C “Email address”</w:t>
+        <w:t xml:space="preserve">From this directory list the fils you will see two keys with name </w:t>
       </w:r>
     </w:p>
     <w:p>
@@ -3279,292 +2596,94 @@
           <w:ilvl w:val="3"/>
           <w:numId w:val="1"/>
         </w:numPr>
-      </w:pPr>
-      <w:r>
-        <w:rPr>
-          <w:color w:val="00A65D"/>
-        </w:rPr>
-        <w:t>-t</w:t>
-      </w:r>
+        <w:rPr>
+          <w:color w:val="00A65D"/>
+        </w:rPr>
+      </w:pPr>
+      <w:r>
+        <w:rPr>
+          <w:color w:val="00A65D"/>
+        </w:rPr>
+        <w:t>id_rsa</w:t>
+      </w:r>
+    </w:p>
+    <w:p>
+      <w:pPr>
+        <w:numPr>
+          <w:ilvl w:val="3"/>
+          <w:numId w:val="1"/>
+        </w:numPr>
+        <w:rPr>
+          <w:color w:val="00A65D"/>
+        </w:rPr>
+      </w:pPr>
+      <w:r>
+        <w:rPr>
+          <w:color w:val="00A65D"/>
+        </w:rPr>
+        <w:t>id_rsa.pub</w:t>
+      </w:r>
+    </w:p>
+    <w:p>
+      <w:pPr>
+        <w:numPr>
+          <w:ilvl w:val="2"/>
+          <w:numId w:val="1"/>
+        </w:numPr>
+      </w:pPr>
       <w:r>
         <w:rPr>
           <w:color w:val="000000"/>
         </w:rPr>
-        <w:t xml:space="preserve"> : type </w:t>
-      </w:r>
-      <w:proofErr w:type="spellStart"/>
+        <w:t>Leave first id_rsa and open id_rsa.pub with your editor and copy the content/key</w:t>
+      </w:r>
+    </w:p>
+    <w:p>
+      <w:pPr>
+        <w:numPr>
+          <w:ilvl w:val="1"/>
+          <w:numId w:val="1"/>
+        </w:numPr>
+      </w:pPr>
       <w:r>
         <w:rPr>
           <w:color w:val="000000"/>
         </w:rPr>
-        <w:t>whichis</w:t>
-      </w:r>
-      <w:proofErr w:type="spellEnd"/>
+        <w:t xml:space="preserve">Now go to the GitHub.com, Then go to Settings, Then ssh, Now paste content/key. </w:t>
+      </w:r>
+    </w:p>
+    <w:p>
+      <w:pPr>
+        <w:numPr>
+          <w:ilvl w:val="1"/>
+          <w:numId w:val="1"/>
+        </w:numPr>
+      </w:pPr>
       <w:r>
         <w:rPr>
           <w:color w:val="000000"/>
         </w:rPr>
-        <w:t xml:space="preserve"> </w:t>
-      </w:r>
-      <w:proofErr w:type="spellStart"/>
+        <w:t>Now got to git bash login ssh</w:t>
+      </w:r>
+    </w:p>
+    <w:p>
+      <w:pPr>
+        <w:numPr>
+          <w:ilvl w:val="2"/>
+          <w:numId w:val="1"/>
+        </w:numPr>
+      </w:pPr>
       <w:r>
         <w:rPr>
           <w:color w:val="000000"/>
         </w:rPr>
-        <w:t>rsa</w:t>
-      </w:r>
-      <w:proofErr w:type="spellEnd"/>
-    </w:p>
-    <w:p>
-      <w:pPr>
-        <w:numPr>
-          <w:ilvl w:val="3"/>
-          <w:numId w:val="1"/>
-        </w:numPr>
-      </w:pPr>
-      <w:r>
-        <w:rPr>
-          <w:color w:val="00A65D"/>
-        </w:rPr>
-        <w:t>-C</w:t>
-      </w:r>
-      <w:r>
-        <w:rPr>
-          <w:color w:val="000000"/>
-        </w:rPr>
-        <w:t xml:space="preserve"> : common Name</w:t>
-      </w:r>
-    </w:p>
-    <w:p>
-      <w:pPr>
-        <w:numPr>
-          <w:ilvl w:val="2"/>
-          <w:numId w:val="1"/>
-        </w:numPr>
-      </w:pPr>
-      <w:r>
-        <w:rPr>
-          <w:color w:val="000000"/>
-        </w:rPr>
-        <w:t xml:space="preserve">then prompt will ask where to save the keys, press enter for default location as </w:t>
-      </w:r>
-      <w:r>
-        <w:rPr>
-          <w:color w:val="00A65D"/>
-        </w:rPr>
-        <w:t>“/home/ghost-rider/.</w:t>
-      </w:r>
-      <w:proofErr w:type="spellStart"/>
-      <w:r>
-        <w:rPr>
-          <w:color w:val="00A65D"/>
-        </w:rPr>
-        <w:t>ssh</w:t>
-      </w:r>
-      <w:proofErr w:type="spellEnd"/>
-      <w:r>
-        <w:rPr>
-          <w:color w:val="00A65D"/>
-        </w:rPr>
-        <w:t>/”</w:t>
-      </w:r>
-    </w:p>
-    <w:p>
-      <w:pPr>
-        <w:numPr>
-          <w:ilvl w:val="2"/>
-          <w:numId w:val="1"/>
-        </w:numPr>
-      </w:pPr>
-      <w:r>
-        <w:rPr>
-          <w:color w:val="000000"/>
-        </w:rPr>
-        <w:t>Next, will prompt for password, again for password confirmation</w:t>
-      </w:r>
-    </w:p>
-    <w:p>
-      <w:pPr>
-        <w:numPr>
-          <w:ilvl w:val="2"/>
-          <w:numId w:val="1"/>
-        </w:numPr>
-      </w:pPr>
-      <w:r>
-        <w:rPr>
-          <w:color w:val="000000"/>
-        </w:rPr>
-        <w:t xml:space="preserve">From this directory list the </w:t>
-      </w:r>
-      <w:proofErr w:type="spellStart"/>
-      <w:r>
-        <w:rPr>
-          <w:color w:val="000000"/>
-        </w:rPr>
-        <w:t>fils</w:t>
-      </w:r>
-      <w:proofErr w:type="spellEnd"/>
-      <w:r>
-        <w:rPr>
-          <w:color w:val="000000"/>
-        </w:rPr>
-        <w:t xml:space="preserve"> you will see two keys with name </w:t>
-      </w:r>
-    </w:p>
-    <w:p>
-      <w:pPr>
-        <w:numPr>
-          <w:ilvl w:val="3"/>
-          <w:numId w:val="1"/>
-        </w:numPr>
-        <w:rPr>
-          <w:color w:val="00A65D"/>
-        </w:rPr>
-      </w:pPr>
-      <w:proofErr w:type="spellStart"/>
-      <w:r>
-        <w:rPr>
-          <w:color w:val="00A65D"/>
-        </w:rPr>
-        <w:t>id_rsa</w:t>
-      </w:r>
-      <w:proofErr w:type="spellEnd"/>
-    </w:p>
-    <w:p>
-      <w:pPr>
-        <w:numPr>
-          <w:ilvl w:val="3"/>
-          <w:numId w:val="1"/>
-        </w:numPr>
-        <w:rPr>
-          <w:color w:val="00A65D"/>
-        </w:rPr>
-      </w:pPr>
-      <w:r>
-        <w:rPr>
-          <w:color w:val="00A65D"/>
-        </w:rPr>
-        <w:t>id_rsa.pub</w:t>
-      </w:r>
-    </w:p>
-    <w:p>
-      <w:pPr>
-        <w:numPr>
-          <w:ilvl w:val="2"/>
-          <w:numId w:val="1"/>
-        </w:numPr>
-      </w:pPr>
-      <w:r>
-        <w:rPr>
-          <w:color w:val="000000"/>
-        </w:rPr>
-        <w:t xml:space="preserve">Leave first </w:t>
-      </w:r>
-      <w:proofErr w:type="spellStart"/>
-      <w:r>
-        <w:rPr>
-          <w:color w:val="000000"/>
-        </w:rPr>
-        <w:t>id_rsa</w:t>
-      </w:r>
-      <w:proofErr w:type="spellEnd"/>
-      <w:r>
-        <w:rPr>
-          <w:color w:val="000000"/>
-        </w:rPr>
-        <w:t xml:space="preserve"> and open id_rsa.pub with your editor and copy the content/key</w:t>
-      </w:r>
-    </w:p>
-    <w:p>
-      <w:pPr>
-        <w:numPr>
-          <w:ilvl w:val="1"/>
-          <w:numId w:val="1"/>
-        </w:numPr>
-      </w:pPr>
-      <w:r>
-        <w:rPr>
-          <w:color w:val="000000"/>
-        </w:rPr>
-        <w:t xml:space="preserve">Now go to the GitHub.com, </w:t>
-      </w:r>
-      <w:proofErr w:type="gramStart"/>
-      <w:r>
-        <w:rPr>
-          <w:color w:val="000000"/>
-        </w:rPr>
-        <w:t>Then</w:t>
-      </w:r>
-      <w:proofErr w:type="gramEnd"/>
-      <w:r>
-        <w:rPr>
-          <w:color w:val="000000"/>
-        </w:rPr>
-        <w:t xml:space="preserve"> go to Settings, Then </w:t>
-      </w:r>
-      <w:proofErr w:type="spellStart"/>
-      <w:r>
-        <w:rPr>
-          <w:color w:val="000000"/>
-        </w:rPr>
-        <w:t>ssh</w:t>
-      </w:r>
-      <w:proofErr w:type="spellEnd"/>
-      <w:r>
-        <w:rPr>
-          <w:color w:val="000000"/>
-        </w:rPr>
-        <w:t xml:space="preserve">, Now paste content/key. </w:t>
-      </w:r>
-    </w:p>
-    <w:p>
-      <w:pPr>
-        <w:numPr>
-          <w:ilvl w:val="1"/>
-          <w:numId w:val="1"/>
-        </w:numPr>
-      </w:pPr>
-      <w:r>
-        <w:rPr>
-          <w:color w:val="000000"/>
-        </w:rPr>
-        <w:t xml:space="preserve">Now got to git bash login </w:t>
-      </w:r>
-      <w:proofErr w:type="spellStart"/>
-      <w:r>
-        <w:rPr>
-          <w:color w:val="000000"/>
-        </w:rPr>
-        <w:t>ssh</w:t>
-      </w:r>
-      <w:proofErr w:type="spellEnd"/>
-    </w:p>
-    <w:p>
-      <w:pPr>
-        <w:numPr>
-          <w:ilvl w:val="2"/>
-          <w:numId w:val="1"/>
-        </w:numPr>
-      </w:pPr>
-      <w:r>
-        <w:rPr>
-          <w:color w:val="000000"/>
-        </w:rPr>
-        <w:t xml:space="preserve">In Git Bash: </w:t>
-      </w:r>
-      <w:proofErr w:type="spellStart"/>
-      <w:r>
-        <w:rPr>
-          <w:color w:val="00A65D"/>
-        </w:rPr>
-        <w:t>ssh</w:t>
-      </w:r>
-      <w:proofErr w:type="spellEnd"/>
-      <w:r>
-        <w:rPr>
-          <w:color w:val="00A65D"/>
-        </w:rPr>
-        <w:t xml:space="preserve"> -T </w:t>
+        <w:t xml:space="preserve">In Git Bash: </w:t>
+      </w:r>
+      <w:r>
+        <w:rPr>
+          <w:color w:val="00A65D"/>
+        </w:rPr>
+        <w:t xml:space="preserve">ssh -T </w:t>
       </w:r>
       <w:hyperlink r:id="rId11">
         <w:r>
@@ -3587,115 +2706,76 @@
         <w:rPr>
           <w:color w:val="000000"/>
         </w:rPr>
-        <w:t xml:space="preserve">It will prompt to Enter </w:t>
-      </w:r>
-      <w:proofErr w:type="spellStart"/>
+        <w:t>It will prompt to Enter ssh password that you created</w:t>
+      </w:r>
+    </w:p>
+    <w:p>
+      <w:pPr>
+        <w:numPr>
+          <w:ilvl w:val="1"/>
+          <w:numId w:val="1"/>
+        </w:numPr>
+      </w:pPr>
       <w:r>
         <w:rPr>
           <w:color w:val="000000"/>
         </w:rPr>
-        <w:t>ssh</w:t>
-      </w:r>
-      <w:proofErr w:type="spellEnd"/>
+        <w:t>then you will See “</w:t>
+      </w:r>
+      <w:r>
+        <w:rPr>
+          <w:rStyle w:val="InternetLink"/>
+          <w:color w:val="00A65D"/>
+        </w:rPr>
+        <w:t>Hi Ghost-Riders! You've successfully authenticated, but GitHub does not provide shell access.”</w:t>
+      </w:r>
+    </w:p>
+    <w:p>
+      <w:pPr>
+        <w:numPr>
+          <w:ilvl w:val="1"/>
+          <w:numId w:val="1"/>
+        </w:numPr>
+      </w:pPr>
       <w:r>
         <w:rPr>
           <w:color w:val="000000"/>
         </w:rPr>
-        <w:t xml:space="preserve"> password that you created</w:t>
-      </w:r>
-    </w:p>
-    <w:p>
-      <w:pPr>
-        <w:numPr>
-          <w:ilvl w:val="1"/>
-          <w:numId w:val="1"/>
-        </w:numPr>
-      </w:pPr>
-      <w:proofErr w:type="gramStart"/>
-      <w:r>
-        <w:rPr>
-          <w:color w:val="000000"/>
-        </w:rPr>
-        <w:t>then</w:t>
-      </w:r>
-      <w:proofErr w:type="gramEnd"/>
-      <w:r>
-        <w:rPr>
-          <w:color w:val="000000"/>
-        </w:rPr>
-        <w:t xml:space="preserve"> you will See “</w:t>
-      </w:r>
-      <w:r>
-        <w:rPr>
-          <w:rStyle w:val="InternetLink"/>
-          <w:color w:val="00A65D"/>
-        </w:rPr>
-        <w:t xml:space="preserve">Hi Ghost-Riders! You've successfully authenticated, but </w:t>
-      </w:r>
-      <w:proofErr w:type="spellStart"/>
-      <w:r>
-        <w:rPr>
-          <w:rStyle w:val="InternetLink"/>
-          <w:color w:val="00A65D"/>
-        </w:rPr>
-        <w:t>GitHub</w:t>
-      </w:r>
-      <w:proofErr w:type="spellEnd"/>
-      <w:r>
-        <w:rPr>
-          <w:rStyle w:val="InternetLink"/>
-          <w:color w:val="00A65D"/>
-        </w:rPr>
-        <w:t xml:space="preserve"> does not provide shell access.”</w:t>
-      </w:r>
-    </w:p>
-    <w:p>
-      <w:pPr>
-        <w:numPr>
-          <w:ilvl w:val="1"/>
-          <w:numId w:val="1"/>
-        </w:numPr>
-      </w:pPr>
-      <w:r>
-        <w:rPr>
-          <w:color w:val="000000"/>
-        </w:rPr>
         <w:lastRenderedPageBreak/>
-        <w:t xml:space="preserve">Now repeat step 30 with SSH link. Hence using </w:t>
-      </w:r>
-      <w:proofErr w:type="spellStart"/>
-      <w:proofErr w:type="gramStart"/>
-      <w:r>
-        <w:rPr>
-          <w:color w:val="000000"/>
-        </w:rPr>
-        <w:t>ssh</w:t>
-      </w:r>
-      <w:proofErr w:type="spellEnd"/>
-      <w:proofErr w:type="gramEnd"/>
-      <w:r>
-        <w:rPr>
-          <w:color w:val="000000"/>
-        </w:rPr>
-        <w:t xml:space="preserve"> you will no longer prompt for </w:t>
-      </w:r>
-      <w:proofErr w:type="spellStart"/>
-      <w:r>
-        <w:rPr>
-          <w:color w:val="000000"/>
-        </w:rPr>
-        <w:t>userid</w:t>
-      </w:r>
-      <w:proofErr w:type="spellEnd"/>
-      <w:r>
-        <w:rPr>
-          <w:color w:val="000000"/>
-        </w:rPr>
-        <w:t xml:space="preserve"> and password.</w:t>
-      </w:r>
-    </w:p>
-    <w:p/>
-    <w:p/>
+        <w:t>Now repeat step 30 with SSH link. Hence using ssh you will no longer prompt for userid and password.</w:t>
+      </w:r>
+    </w:p>
+    <w:p>
+      <w:pPr>
+        <w:numPr>
+          <w:ilvl w:val="0"/>
+          <w:numId w:val="1"/>
+        </w:numPr>
+      </w:pPr>
+      <w:r>
+        <w:t>Clone Repository</w:t>
+      </w:r>
+    </w:p>
+    <w:p>
+      <w:pPr>
+        <w:numPr>
+          <w:ilvl w:val="1"/>
+          <w:numId w:val="1"/>
+        </w:numPr>
+      </w:pPr>
+      <w:r>
+        <w:t>In order to create a local copy of clone copy</w:t>
+      </w:r>
+      <w:r>
+        <w:t xml:space="preserve"> HTTPS/SSH any</w:t>
+      </w:r>
+      <w:r>
+        <w:t xml:space="preserve"> URL from GitHub.com </w:t>
+      </w:r>
+      <w:r>
+        <w:t xml:space="preserve">of your repository (Link option in your repository will be CLONE or DOWNLOAD) In Git Bash: </w:t>
+      </w:r>
+    </w:p>
     <w:sectPr>
       <w:pgSz w:w="11906" w:h="16838"/>
       <w:pgMar w:top="1134" w:right="1134" w:bottom="1134" w:left="1134" w:header="0" w:footer="0" w:gutter="0"/>

</xml_diff>

<commit_message>
added new command info
</commit_message>
<xml_diff>
--- a/Git.docx
+++ b/Git.docx
@@ -10,7 +10,15 @@
         </w:numPr>
       </w:pPr>
       <w:r>
-        <w:t>What is Git?</w:t>
+        <w:t xml:space="preserve">What is </w:t>
+      </w:r>
+      <w:proofErr w:type="spellStart"/>
+      <w:r>
+        <w:t>Git</w:t>
+      </w:r>
+      <w:proofErr w:type="spellEnd"/>
+      <w:r>
+        <w:t>?</w:t>
       </w:r>
     </w:p>
     <w:p>
@@ -43,7 +51,23 @@
         </w:numPr>
       </w:pPr>
       <w:r>
-        <w:t>Created for Linux Kernel Project—contrubuted more than around 12000 devlopers and contains over 50 million lines of code</w:t>
+        <w:t>Created for Linux Kernel Project—</w:t>
+      </w:r>
+      <w:proofErr w:type="spellStart"/>
+      <w:r>
+        <w:t>contrubuted</w:t>
+      </w:r>
+      <w:proofErr w:type="spellEnd"/>
+      <w:r>
+        <w:t xml:space="preserve"> more than around 12000 </w:t>
+      </w:r>
+      <w:proofErr w:type="spellStart"/>
+      <w:r>
+        <w:t>devlopers</w:t>
+      </w:r>
+      <w:proofErr w:type="spellEnd"/>
+      <w:r>
+        <w:t xml:space="preserve"> and contains over 50 million lines of code</w:t>
       </w:r>
     </w:p>
     <w:p>
@@ -217,7 +241,35 @@
         <w:rPr>
           <w:color w:val="00A65D"/>
         </w:rPr>
-        <w:t>git config --global user.name “manmath markunde”</w:t>
+        <w:t>git config --global user.name “</w:t>
+      </w:r>
+      <w:proofErr w:type="spellStart"/>
+      <w:r>
+        <w:rPr>
+          <w:color w:val="00A65D"/>
+        </w:rPr>
+        <w:t>manmath</w:t>
+      </w:r>
+      <w:proofErr w:type="spellEnd"/>
+      <w:r>
+        <w:rPr>
+          <w:color w:val="00A65D"/>
+        </w:rPr>
+        <w:t xml:space="preserve"> </w:t>
+      </w:r>
+      <w:proofErr w:type="spellStart"/>
+      <w:r>
+        <w:rPr>
+          <w:color w:val="00A65D"/>
+        </w:rPr>
+        <w:t>markunde</w:t>
+      </w:r>
+      <w:proofErr w:type="spellEnd"/>
+      <w:r>
+        <w:rPr>
+          <w:color w:val="00A65D"/>
+        </w:rPr>
+        <w:t>”</w:t>
       </w:r>
     </w:p>
     <w:p>
@@ -237,7 +289,21 @@
         <w:rPr>
           <w:color w:val="00A65D"/>
         </w:rPr>
-        <w:t>git config --global user.email “</w:t>
+        <w:t xml:space="preserve">git config --global </w:t>
+      </w:r>
+      <w:proofErr w:type="spellStart"/>
+      <w:r>
+        <w:rPr>
+          <w:color w:val="00A65D"/>
+        </w:rPr>
+        <w:t>user.email</w:t>
+      </w:r>
+      <w:proofErr w:type="spellEnd"/>
+      <w:r>
+        <w:rPr>
+          <w:color w:val="00A65D"/>
+        </w:rPr>
+        <w:t xml:space="preserve"> “</w:t>
       </w:r>
       <w:hyperlink r:id="rId5">
         <w:r>
@@ -262,25 +328,38 @@
         </w:numPr>
       </w:pPr>
       <w:r>
-        <w:t>Make Notepad++ as default editor in gitbash</w:t>
-      </w:r>
-    </w:p>
-    <w:p>
-      <w:pPr>
-        <w:numPr>
-          <w:ilvl w:val="1"/>
-          <w:numId w:val="1"/>
-        </w:numPr>
-      </w:pPr>
-      <w:r>
-        <w:t xml:space="preserve">In Git Bash: </w:t>
-      </w:r>
-      <w:r>
-        <w:rPr>
-          <w:color w:val="00A65D"/>
-        </w:rPr>
-        <w:t>notepad++ ~/.bash_profile</w:t>
-      </w:r>
+        <w:t xml:space="preserve">Make Notepad++ as default editor in </w:t>
+      </w:r>
+      <w:proofErr w:type="spellStart"/>
+      <w:r>
+        <w:t>gitbash</w:t>
+      </w:r>
+      <w:proofErr w:type="spellEnd"/>
+    </w:p>
+    <w:p>
+      <w:pPr>
+        <w:numPr>
+          <w:ilvl w:val="1"/>
+          <w:numId w:val="1"/>
+        </w:numPr>
+      </w:pPr>
+      <w:r>
+        <w:t xml:space="preserve">In Git Bash: </w:t>
+      </w:r>
+      <w:r>
+        <w:rPr>
+          <w:color w:val="00A65D"/>
+        </w:rPr>
+        <w:t>notepad++ ~/.</w:t>
+      </w:r>
+      <w:proofErr w:type="spellStart"/>
+      <w:r>
+        <w:rPr>
+          <w:color w:val="00A65D"/>
+        </w:rPr>
+        <w:t>bash_profile</w:t>
+      </w:r>
+      <w:proofErr w:type="spellEnd"/>
     </w:p>
     <w:p>
       <w:pPr>
@@ -313,8 +392,72 @@
         <w:rPr>
           <w:color w:val="00A65D"/>
         </w:rPr>
-        <w:t>alias npp=’notepad++ -multiInst -nosession’ then restard the gitbash</w:t>
-      </w:r>
+        <w:t xml:space="preserve">alias </w:t>
+      </w:r>
+      <w:proofErr w:type="spellStart"/>
+      <w:r>
+        <w:rPr>
+          <w:color w:val="00A65D"/>
+        </w:rPr>
+        <w:t>npp</w:t>
+      </w:r>
+      <w:proofErr w:type="spellEnd"/>
+      <w:r>
+        <w:rPr>
+          <w:color w:val="00A65D"/>
+        </w:rPr>
+        <w:t>=’notepad++ -</w:t>
+      </w:r>
+      <w:proofErr w:type="spellStart"/>
+      <w:r>
+        <w:rPr>
+          <w:color w:val="00A65D"/>
+        </w:rPr>
+        <w:t>multiInst</w:t>
+      </w:r>
+      <w:proofErr w:type="spellEnd"/>
+      <w:r>
+        <w:rPr>
+          <w:color w:val="00A65D"/>
+        </w:rPr>
+        <w:t xml:space="preserve"> -</w:t>
+      </w:r>
+      <w:proofErr w:type="spellStart"/>
+      <w:r>
+        <w:rPr>
+          <w:color w:val="00A65D"/>
+        </w:rPr>
+        <w:t>nosession</w:t>
+      </w:r>
+      <w:proofErr w:type="spellEnd"/>
+      <w:r>
+        <w:rPr>
+          <w:color w:val="00A65D"/>
+        </w:rPr>
+        <w:t xml:space="preserve">’ then </w:t>
+      </w:r>
+      <w:proofErr w:type="spellStart"/>
+      <w:r>
+        <w:rPr>
+          <w:color w:val="00A65D"/>
+        </w:rPr>
+        <w:t>restard</w:t>
+      </w:r>
+      <w:proofErr w:type="spellEnd"/>
+      <w:r>
+        <w:rPr>
+          <w:color w:val="00A65D"/>
+        </w:rPr>
+        <w:t xml:space="preserve"> the </w:t>
+      </w:r>
+      <w:proofErr w:type="spellStart"/>
+      <w:r>
+        <w:rPr>
+          <w:color w:val="00A65D"/>
+        </w:rPr>
+        <w:t>gitbash</w:t>
+      </w:r>
+      <w:proofErr w:type="spellEnd"/>
     </w:p>
     <w:p>
       <w:pPr>
@@ -347,7 +490,49 @@
         <w:rPr>
           <w:color w:val="00A65D"/>
         </w:rPr>
-        <w:t>git config --global core.editor “notepad++ -mulitInst -nosession”</w:t>
+        <w:t xml:space="preserve">git config --global </w:t>
+      </w:r>
+      <w:proofErr w:type="spellStart"/>
+      <w:r>
+        <w:rPr>
+          <w:color w:val="00A65D"/>
+        </w:rPr>
+        <w:t>core.editor</w:t>
+      </w:r>
+      <w:proofErr w:type="spellEnd"/>
+      <w:r>
+        <w:rPr>
+          <w:color w:val="00A65D"/>
+        </w:rPr>
+        <w:t xml:space="preserve"> “notepad++ -</w:t>
+      </w:r>
+      <w:proofErr w:type="spellStart"/>
+      <w:r>
+        <w:rPr>
+          <w:color w:val="00A65D"/>
+        </w:rPr>
+        <w:t>mulitInst</w:t>
+      </w:r>
+      <w:proofErr w:type="spellEnd"/>
+      <w:r>
+        <w:rPr>
+          <w:color w:val="00A65D"/>
+        </w:rPr>
+        <w:t xml:space="preserve"> -</w:t>
+      </w:r>
+      <w:proofErr w:type="spellStart"/>
+      <w:r>
+        <w:rPr>
+          <w:color w:val="00A65D"/>
+        </w:rPr>
+        <w:t>nosession</w:t>
+      </w:r>
+      <w:proofErr w:type="spellEnd"/>
+      <w:r>
+        <w:rPr>
+          <w:color w:val="00A65D"/>
+        </w:rPr>
+        <w:t>”</w:t>
       </w:r>
     </w:p>
     <w:p>
@@ -358,7 +543,15 @@
         </w:numPr>
       </w:pPr>
       <w:r>
-        <w:t>To test Git integration, by using command if the notepad++ opens git default configuration file then configuration successfull.</w:t>
+        <w:t xml:space="preserve">To test Git integration, by using command if the notepad++ opens git default configuration file then configuration </w:t>
+      </w:r>
+      <w:proofErr w:type="spellStart"/>
+      <w:r>
+        <w:t>successfull</w:t>
+      </w:r>
+      <w:proofErr w:type="spellEnd"/>
+      <w:r>
+        <w:t>.</w:t>
       </w:r>
     </w:p>
     <w:p>
@@ -459,7 +652,21 @@
         <w:rPr>
           <w:color w:val="00A65D"/>
         </w:rPr>
-        <w:t>git config --global diff.tool p4merge</w:t>
+        <w:t xml:space="preserve">git config --global </w:t>
+      </w:r>
+      <w:proofErr w:type="spellStart"/>
+      <w:r>
+        <w:rPr>
+          <w:color w:val="00A65D"/>
+        </w:rPr>
+        <w:t>diff.tool</w:t>
+      </w:r>
+      <w:proofErr w:type="spellEnd"/>
+      <w:r>
+        <w:rPr>
+          <w:color w:val="00A65D"/>
+        </w:rPr>
+        <w:t xml:space="preserve"> p4merge</w:t>
       </w:r>
     </w:p>
     <w:p>
@@ -503,12 +710,21 @@
           <w:numId w:val="1"/>
         </w:numPr>
       </w:pPr>
+      <w:proofErr w:type="spellStart"/>
       <w:r>
         <w:rPr>
           <w:b/>
           <w:bCs/>
         </w:rPr>
-        <w:t xml:space="preserve">Troublishooting: Try replacing </w:t>
+        <w:t>Troublishooting</w:t>
+      </w:r>
+      <w:proofErr w:type="spellEnd"/>
+      <w:r>
+        <w:rPr>
+          <w:b/>
+          <w:bCs/>
+        </w:rPr>
+        <w:t xml:space="preserve">: Try replacing </w:t>
       </w:r>
       <w:hyperlink r:id="rId8">
         <w:r>
@@ -558,7 +774,21 @@
         <w:rPr>
           <w:color w:val="00A65D"/>
         </w:rPr>
-        <w:t>git config --global difftool.prompt false</w:t>
+        <w:t xml:space="preserve">git config --global </w:t>
+      </w:r>
+      <w:proofErr w:type="spellStart"/>
+      <w:r>
+        <w:rPr>
+          <w:color w:val="00A65D"/>
+        </w:rPr>
+        <w:t>difftool.prompt</w:t>
+      </w:r>
+      <w:proofErr w:type="spellEnd"/>
+      <w:r>
+        <w:rPr>
+          <w:color w:val="00A65D"/>
+        </w:rPr>
+        <w:t xml:space="preserve"> false</w:t>
       </w:r>
     </w:p>
     <w:p>
@@ -586,7 +816,21 @@
         <w:rPr>
           <w:color w:val="00A65D"/>
         </w:rPr>
-        <w:t>git config --global merge.tool p4merge</w:t>
+        <w:t xml:space="preserve">git config --global </w:t>
+      </w:r>
+      <w:proofErr w:type="spellStart"/>
+      <w:r>
+        <w:rPr>
+          <w:color w:val="00A65D"/>
+        </w:rPr>
+        <w:t>merge.tool</w:t>
+      </w:r>
+      <w:proofErr w:type="spellEnd"/>
+      <w:r>
+        <w:rPr>
+          <w:color w:val="00A65D"/>
+        </w:rPr>
+        <w:t xml:space="preserve"> p4merge</w:t>
       </w:r>
     </w:p>
     <w:p>
@@ -637,7 +881,21 @@
         <w:rPr>
           <w:color w:val="00A65D"/>
         </w:rPr>
-        <w:t>git config --global  mergetool.prompt false</w:t>
+        <w:t xml:space="preserve">git config --global  </w:t>
+      </w:r>
+      <w:proofErr w:type="spellStart"/>
+      <w:r>
+        <w:rPr>
+          <w:color w:val="00A65D"/>
+        </w:rPr>
+        <w:t>mergetool.prompt</w:t>
+      </w:r>
+      <w:proofErr w:type="spellEnd"/>
+      <w:r>
+        <w:rPr>
+          <w:color w:val="00A65D"/>
+        </w:rPr>
+        <w:t xml:space="preserve"> false</w:t>
       </w:r>
     </w:p>
     <w:p>
@@ -701,8 +959,24 @@
         <w:rPr>
           <w:color w:val="00A65D"/>
         </w:rPr>
-        <w:t>git init .</w:t>
-      </w:r>
+        <w:t xml:space="preserve">git </w:t>
+      </w:r>
+      <w:proofErr w:type="spellStart"/>
+      <w:proofErr w:type="gramStart"/>
+      <w:r>
+        <w:rPr>
+          <w:color w:val="00A65D"/>
+        </w:rPr>
+        <w:t>init</w:t>
+      </w:r>
+      <w:proofErr w:type="spellEnd"/>
+      <w:r>
+        <w:rPr>
+          <w:color w:val="00A65D"/>
+        </w:rPr>
+        <w:t xml:space="preserve"> .</w:t>
+      </w:r>
+      <w:proofErr w:type="gramEnd"/>
       <w:r>
         <w:t xml:space="preserve"> ["." represents current directory]</w:t>
       </w:r>
@@ -727,7 +1001,15 @@
       </w:pPr>
       <w:r>
         <w:lastRenderedPageBreak/>
-        <w:t>The ".md" extension is for markdown, which is a popular file format.</w:t>
+        <w:t>The ".</w:t>
+      </w:r>
+      <w:proofErr w:type="spellStart"/>
+      <w:r>
+        <w:t>md</w:t>
+      </w:r>
+      <w:proofErr w:type="spellEnd"/>
+      <w:r>
+        <w:t>" extension is for markdown, which is a popular file format.</w:t>
       </w:r>
     </w:p>
     <w:p>
@@ -763,7 +1045,21 @@
         <w:rPr>
           <w:color w:val="00A65D"/>
         </w:rPr>
-        <w:t>git add "fileName"</w:t>
+        <w:t>git add "</w:t>
+      </w:r>
+      <w:proofErr w:type="spellStart"/>
+      <w:r>
+        <w:rPr>
+          <w:color w:val="00A65D"/>
+        </w:rPr>
+        <w:t>fileName</w:t>
+      </w:r>
+      <w:proofErr w:type="spellEnd"/>
+      <w:r>
+        <w:rPr>
+          <w:color w:val="00A65D"/>
+        </w:rPr>
+        <w:t>"</w:t>
       </w:r>
     </w:p>
     <w:p>
@@ -798,8 +1094,29 @@
           <w:numId w:val="1"/>
         </w:numPr>
       </w:pPr>
-      <w:r>
-        <w:t>Now,the file will show status as - unstage and changes to be commited, for that use command</w:t>
+      <w:proofErr w:type="spellStart"/>
+      <w:r>
+        <w:t>Now,the</w:t>
+      </w:r>
+      <w:proofErr w:type="spellEnd"/>
+      <w:r>
+        <w:t xml:space="preserve"> file will show status as - </w:t>
+      </w:r>
+      <w:proofErr w:type="spellStart"/>
+      <w:r>
+        <w:t>unstage</w:t>
+      </w:r>
+      <w:proofErr w:type="spellEnd"/>
+      <w:r>
+        <w:t xml:space="preserve"> and changes to be </w:t>
+      </w:r>
+      <w:proofErr w:type="spellStart"/>
+      <w:r>
+        <w:t>commited</w:t>
+      </w:r>
+      <w:proofErr w:type="spellEnd"/>
+      <w:r>
+        <w:t>, for that use command</w:t>
       </w:r>
     </w:p>
     <w:p>
@@ -813,7 +1130,21 @@
         <w:rPr>
           <w:color w:val="00A65D"/>
         </w:rPr>
-        <w:t>git commit -m "Commiting Message"</w:t>
+        <w:t>git commit -m "</w:t>
+      </w:r>
+      <w:proofErr w:type="spellStart"/>
+      <w:r>
+        <w:rPr>
+          <w:color w:val="00A65D"/>
+        </w:rPr>
+        <w:t>Commiting</w:t>
+      </w:r>
+      <w:proofErr w:type="spellEnd"/>
+      <w:r>
+        <w:rPr>
+          <w:color w:val="00A65D"/>
+        </w:rPr>
+        <w:t xml:space="preserve"> Message"</w:t>
       </w:r>
     </w:p>
     <w:p>
@@ -912,8 +1243,13 @@
           <w:numId w:val="1"/>
         </w:numPr>
       </w:pPr>
-      <w:r>
-        <w:t>command will show the last commit and a diff containing all the changes.</w:t>
+      <w:proofErr w:type="gramStart"/>
+      <w:r>
+        <w:t>command</w:t>
+      </w:r>
+      <w:proofErr w:type="gramEnd"/>
+      <w:r>
+        <w:t xml:space="preserve"> will show the last commit and a diff containing all the changes.</w:t>
       </w:r>
     </w:p>
     <w:p>
@@ -923,8 +1259,13 @@
           <w:numId w:val="1"/>
         </w:numPr>
       </w:pPr>
-      <w:r>
-        <w:t>command will show only the tracking files which are being track by git.</w:t>
+      <w:proofErr w:type="gramStart"/>
+      <w:r>
+        <w:t>command</w:t>
+      </w:r>
+      <w:proofErr w:type="gramEnd"/>
+      <w:r>
+        <w:t xml:space="preserve"> will show only the tracking files which are being track by git.</w:t>
       </w:r>
       <w:r>
         <w:tab/>
@@ -944,7 +1285,21 @@
         <w:rPr>
           <w:color w:val="00A65D"/>
         </w:rPr>
-        <w:t>git ls-files</w:t>
+        <w:t xml:space="preserve">git </w:t>
+      </w:r>
+      <w:proofErr w:type="spellStart"/>
+      <w:r>
+        <w:rPr>
+          <w:color w:val="00A65D"/>
+        </w:rPr>
+        <w:t>ls</w:t>
+      </w:r>
+      <w:proofErr w:type="spellEnd"/>
+      <w:r>
+        <w:rPr>
+          <w:color w:val="00A65D"/>
+        </w:rPr>
+        <w:t>-files</w:t>
       </w:r>
     </w:p>
     <w:p>
@@ -1021,10 +1376,21 @@
         <w:rPr>
           <w:color w:val="00A65D"/>
         </w:rPr>
-        <w:t>-a</w:t>
-      </w:r>
-      <w:r>
-        <w:t xml:space="preserve"> : stands for adding modified files into git staging area</w:t>
+        <w:t>-</w:t>
+      </w:r>
+      <w:proofErr w:type="gramStart"/>
+      <w:r>
+        <w:rPr>
+          <w:color w:val="00A65D"/>
+        </w:rPr>
+        <w:t>a</w:t>
+      </w:r>
+      <w:r>
+        <w:t xml:space="preserve"> :</w:t>
+      </w:r>
+      <w:proofErr w:type="gramEnd"/>
+      <w:r>
+        <w:t xml:space="preserve"> stands for adding modified files into git staging area</w:t>
       </w:r>
     </w:p>
     <w:p>
@@ -1037,14 +1403,24 @@
       <w:r>
         <w:tab/>
       </w:r>
+      <w:proofErr w:type="gramStart"/>
       <w:r>
         <w:rPr>
           <w:color w:val="00A65D"/>
         </w:rPr>
         <w:t>m</w:t>
       </w:r>
-      <w:r>
-        <w:t>: after then commiting with commit message</w:t>
+      <w:proofErr w:type="gramEnd"/>
+      <w:r>
+        <w:t xml:space="preserve">: after then </w:t>
+      </w:r>
+      <w:proofErr w:type="spellStart"/>
+      <w:r>
+        <w:t>commiting</w:t>
+      </w:r>
+      <w:proofErr w:type="spellEnd"/>
+      <w:r>
+        <w:t xml:space="preserve"> with commit message</w:t>
       </w:r>
     </w:p>
     <w:p>
@@ -1055,18 +1431,47 @@
         </w:numPr>
       </w:pPr>
       <w:r>
-        <w:t>Backing out Chages (undo)</w:t>
-      </w:r>
-    </w:p>
-    <w:p>
-      <w:pPr>
-        <w:numPr>
-          <w:ilvl w:val="1"/>
-          <w:numId w:val="1"/>
-        </w:numPr>
-      </w:pPr>
-      <w:r>
-        <w:t>backing out can be work on only unstaging. Use following command to unstage a file</w:t>
+        <w:t xml:space="preserve">Backing out </w:t>
+      </w:r>
+      <w:proofErr w:type="spellStart"/>
+      <w:r>
+        <w:t>Chages</w:t>
+      </w:r>
+      <w:proofErr w:type="spellEnd"/>
+      <w:r>
+        <w:t xml:space="preserve"> (undo)</w:t>
+      </w:r>
+    </w:p>
+    <w:p>
+      <w:pPr>
+        <w:numPr>
+          <w:ilvl w:val="1"/>
+          <w:numId w:val="1"/>
+        </w:numPr>
+      </w:pPr>
+      <w:proofErr w:type="gramStart"/>
+      <w:r>
+        <w:t>backing</w:t>
+      </w:r>
+      <w:proofErr w:type="gramEnd"/>
+      <w:r>
+        <w:t xml:space="preserve"> out can be work on only </w:t>
+      </w:r>
+      <w:proofErr w:type="spellStart"/>
+      <w:r>
+        <w:t>unstaging</w:t>
+      </w:r>
+      <w:proofErr w:type="spellEnd"/>
+      <w:r>
+        <w:t xml:space="preserve">. Use following command to </w:t>
+      </w:r>
+      <w:proofErr w:type="spellStart"/>
+      <w:r>
+        <w:t>unstage</w:t>
+      </w:r>
+      <w:proofErr w:type="spellEnd"/>
+      <w:r>
+        <w:t xml:space="preserve"> a file</w:t>
       </w:r>
     </w:p>
     <w:p>
@@ -1094,7 +1499,15 @@
         </w:numPr>
       </w:pPr>
       <w:r>
-        <w:t>after unstaging the file use another command to checkout or discard the changes in working directory</w:t>
+        <w:t xml:space="preserve">after </w:t>
+      </w:r>
+      <w:proofErr w:type="spellStart"/>
+      <w:r>
+        <w:t>unstaging</w:t>
+      </w:r>
+      <w:proofErr w:type="spellEnd"/>
+      <w:r>
+        <w:t xml:space="preserve"> the file use another command to checkout or discard the changes in working directory</w:t>
       </w:r>
     </w:p>
     <w:p>
@@ -1164,10 +1577,26 @@
         <w:rPr>
           <w:color w:val="00A65D"/>
         </w:rPr>
-        <w:t>git log --oneline</w:t>
-      </w:r>
-      <w:r>
-        <w:t xml:space="preserve">  will show history of all commit’s  in the single line instead of multiple</w:t>
+        <w:t>git log --</w:t>
+      </w:r>
+      <w:proofErr w:type="spellStart"/>
+      <w:r>
+        <w:rPr>
+          <w:color w:val="00A65D"/>
+        </w:rPr>
+        <w:t>oneline</w:t>
+      </w:r>
+      <w:proofErr w:type="spellEnd"/>
+      <w:r>
+        <w:t xml:space="preserve">  will show history of all </w:t>
+      </w:r>
+      <w:proofErr w:type="spellStart"/>
+      <w:r>
+        <w:t>commit’s</w:t>
+      </w:r>
+      <w:proofErr w:type="spellEnd"/>
+      <w:r>
+        <w:t xml:space="preserve">  in the single line instead of multiple</w:t>
       </w:r>
     </w:p>
     <w:p>
@@ -1184,7 +1613,15 @@
         <w:t>git log --graph</w:t>
       </w:r>
       <w:r>
-        <w:t xml:space="preserve"> will show asterik (*) based graph denoting branching level hierarchy</w:t>
+        <w:t xml:space="preserve"> will show </w:t>
+      </w:r>
+      <w:proofErr w:type="spellStart"/>
+      <w:r>
+        <w:t>asterik</w:t>
+      </w:r>
+      <w:proofErr w:type="spellEnd"/>
+      <w:r>
+        <w:t xml:space="preserve"> (*) based graph denoting branching level hierarchy</w:t>
       </w:r>
     </w:p>
     <w:p>
@@ -1235,7 +1672,21 @@
         <w:rPr>
           <w:color w:val="00A65D"/>
         </w:rPr>
-        <w:t>git log --oneline --graph --decorate --all</w:t>
+        <w:t>git log --</w:t>
+      </w:r>
+      <w:proofErr w:type="spellStart"/>
+      <w:r>
+        <w:rPr>
+          <w:color w:val="00A65D"/>
+        </w:rPr>
+        <w:t>oneline</w:t>
+      </w:r>
+      <w:proofErr w:type="spellEnd"/>
+      <w:r>
+        <w:rPr>
+          <w:color w:val="00A65D"/>
+        </w:rPr>
+        <w:t xml:space="preserve"> --graph --decorate --all</w:t>
       </w:r>
     </w:p>
     <w:p>
@@ -1246,24 +1697,60 @@
         </w:numPr>
       </w:pPr>
       <w:r>
-        <w:t>Creating git alias is an shorten existance of longer command</w:t>
-      </w:r>
-    </w:p>
-    <w:p>
-      <w:pPr>
-        <w:numPr>
-          <w:ilvl w:val="1"/>
-          <w:numId w:val="1"/>
-        </w:numPr>
-      </w:pPr>
-      <w:r>
-        <w:t xml:space="preserve">In Git Bash: </w:t>
-      </w:r>
-      <w:r>
-        <w:rPr>
-          <w:color w:val="00A65D"/>
-        </w:rPr>
-        <w:t>git config --global alias.hist “log --oneline --graph --decorate --all”</w:t>
+        <w:t xml:space="preserve">Creating git alias is an shorten </w:t>
+      </w:r>
+      <w:proofErr w:type="spellStart"/>
+      <w:r>
+        <w:t>existance</w:t>
+      </w:r>
+      <w:proofErr w:type="spellEnd"/>
+      <w:r>
+        <w:t xml:space="preserve"> of longer command</w:t>
+      </w:r>
+    </w:p>
+    <w:p>
+      <w:pPr>
+        <w:numPr>
+          <w:ilvl w:val="1"/>
+          <w:numId w:val="1"/>
+        </w:numPr>
+      </w:pPr>
+      <w:r>
+        <w:t xml:space="preserve">In Git Bash: </w:t>
+      </w:r>
+      <w:r>
+        <w:rPr>
+          <w:color w:val="00A65D"/>
+        </w:rPr>
+        <w:t xml:space="preserve">git config --global </w:t>
+      </w:r>
+      <w:proofErr w:type="spellStart"/>
+      <w:r>
+        <w:rPr>
+          <w:color w:val="00A65D"/>
+        </w:rPr>
+        <w:t>alias.hist</w:t>
+      </w:r>
+      <w:proofErr w:type="spellEnd"/>
+      <w:r>
+        <w:rPr>
+          <w:color w:val="00A65D"/>
+        </w:rPr>
+        <w:t xml:space="preserve"> “log --</w:t>
+      </w:r>
+      <w:proofErr w:type="spellStart"/>
+      <w:r>
+        <w:rPr>
+          <w:color w:val="00A65D"/>
+        </w:rPr>
+        <w:t>oneline</w:t>
+      </w:r>
+      <w:proofErr w:type="spellEnd"/>
+      <w:r>
+        <w:rPr>
+          <w:color w:val="00A65D"/>
+        </w:rPr>
+        <w:t xml:space="preserve"> --graph --decorate --all”</w:t>
       </w:r>
     </w:p>
     <w:p>
@@ -1291,7 +1778,21 @@
         <w:rPr>
           <w:color w:val="00A65D"/>
         </w:rPr>
-        <w:t xml:space="preserve"> git hist    </w:t>
+        <w:t xml:space="preserve"> git </w:t>
+      </w:r>
+      <w:proofErr w:type="spellStart"/>
+      <w:r>
+        <w:rPr>
+          <w:color w:val="00A65D"/>
+        </w:rPr>
+        <w:t>hist</w:t>
+      </w:r>
+      <w:proofErr w:type="spellEnd"/>
+      <w:r>
+        <w:rPr>
+          <w:color w:val="00A65D"/>
+        </w:rPr>
+        <w:t xml:space="preserve">    </w:t>
       </w:r>
       <w:r>
         <w:t xml:space="preserve">here </w:t>
@@ -1300,7 +1801,21 @@
         <w:rPr>
           <w:color w:val="00A65D"/>
         </w:rPr>
-        <w:t xml:space="preserve">“hist” </w:t>
+        <w:t>“</w:t>
+      </w:r>
+      <w:proofErr w:type="spellStart"/>
+      <w:r>
+        <w:rPr>
+          <w:color w:val="00A65D"/>
+        </w:rPr>
+        <w:t>hist</w:t>
+      </w:r>
+      <w:proofErr w:type="spellEnd"/>
+      <w:r>
+        <w:rPr>
+          <w:color w:val="00A65D"/>
+        </w:rPr>
+        <w:t xml:space="preserve">” </w:t>
       </w:r>
       <w:r>
         <w:t>is an alias name of the command</w:t>
@@ -1320,7 +1835,21 @@
         <w:rPr>
           <w:color w:val="00A65D"/>
         </w:rPr>
-        <w:t>git hist -- “File name”</w:t>
+        <w:t xml:space="preserve">git </w:t>
+      </w:r>
+      <w:proofErr w:type="spellStart"/>
+      <w:r>
+        <w:rPr>
+          <w:color w:val="00A65D"/>
+        </w:rPr>
+        <w:t>hist</w:t>
+      </w:r>
+      <w:proofErr w:type="spellEnd"/>
+      <w:r>
+        <w:rPr>
+          <w:color w:val="00A65D"/>
+        </w:rPr>
+        <w:t xml:space="preserve"> -- “File name”</w:t>
       </w:r>
       <w:r>
         <w:t xml:space="preserve"> : only information related to file</w:t>
@@ -1379,24 +1908,66 @@
         <w:rPr>
           <w:color w:val="00A65D"/>
         </w:rPr>
-        <w:t>git mv “old File” “new FileName”</w:t>
-      </w:r>
-    </w:p>
-    <w:p>
-      <w:pPr>
-        <w:numPr>
-          <w:ilvl w:val="1"/>
-          <w:numId w:val="1"/>
-        </w:numPr>
-      </w:pPr>
-      <w:r>
-        <w:t xml:space="preserve">In Git Bash: </w:t>
-      </w:r>
-      <w:r>
-        <w:rPr>
-          <w:color w:val="00A65D"/>
-        </w:rPr>
-        <w:t>git rm “filename”</w:t>
+        <w:t xml:space="preserve">git </w:t>
+      </w:r>
+      <w:proofErr w:type="spellStart"/>
+      <w:r>
+        <w:rPr>
+          <w:color w:val="00A65D"/>
+        </w:rPr>
+        <w:t>mv</w:t>
+      </w:r>
+      <w:proofErr w:type="spellEnd"/>
+      <w:r>
+        <w:rPr>
+          <w:color w:val="00A65D"/>
+        </w:rPr>
+        <w:t xml:space="preserve"> “old File” “new </w:t>
+      </w:r>
+      <w:proofErr w:type="spellStart"/>
+      <w:r>
+        <w:rPr>
+          <w:color w:val="00A65D"/>
+        </w:rPr>
+        <w:t>FileName</w:t>
+      </w:r>
+      <w:proofErr w:type="spellEnd"/>
+      <w:r>
+        <w:rPr>
+          <w:color w:val="00A65D"/>
+        </w:rPr>
+        <w:t>”</w:t>
+      </w:r>
+    </w:p>
+    <w:p>
+      <w:pPr>
+        <w:numPr>
+          <w:ilvl w:val="1"/>
+          <w:numId w:val="1"/>
+        </w:numPr>
+      </w:pPr>
+      <w:r>
+        <w:t xml:space="preserve">In Git Bash: </w:t>
+      </w:r>
+      <w:r>
+        <w:rPr>
+          <w:color w:val="00A65D"/>
+        </w:rPr>
+        <w:t xml:space="preserve">git </w:t>
+      </w:r>
+      <w:proofErr w:type="spellStart"/>
+      <w:r>
+        <w:rPr>
+          <w:color w:val="00A65D"/>
+        </w:rPr>
+        <w:t>rm</w:t>
+      </w:r>
+      <w:proofErr w:type="spellEnd"/>
+      <w:r>
+        <w:rPr>
+          <w:color w:val="00A65D"/>
+        </w:rPr>
+        <w:t xml:space="preserve"> “filename”</w:t>
       </w:r>
     </w:p>
     <w:p>
@@ -1477,15 +2048,28 @@
           <w:numId w:val="1"/>
         </w:numPr>
       </w:pPr>
-      <w:r>
-        <w:t>Check where “</w:t>
-      </w:r>
-      <w:r>
-        <w:rPr>
-          <w:color w:val="00A65D"/>
-        </w:rPr>
-        <w:t>.gitignore</w:t>
-      </w:r>
+      <w:proofErr w:type="gramStart"/>
+      <w:r>
+        <w:t>Check</w:t>
+      </w:r>
+      <w:proofErr w:type="gramEnd"/>
+      <w:r>
+        <w:t xml:space="preserve"> where “</w:t>
+      </w:r>
+      <w:r>
+        <w:rPr>
+          <w:color w:val="00A65D"/>
+        </w:rPr>
+        <w:t>.</w:t>
+      </w:r>
+      <w:proofErr w:type="spellStart"/>
+      <w:r>
+        <w:rPr>
+          <w:color w:val="00A65D"/>
+        </w:rPr>
+        <w:t>gitignore</w:t>
+      </w:r>
+      <w:proofErr w:type="spellEnd"/>
       <w:r>
         <w:t>” file is available or note in current directory, if not then make one. Syntax for this file is one pattern or expression per line.</w:t>
       </w:r>
@@ -1513,8 +2097,16 @@
         <w:rPr>
           <w:color w:val="00A65D"/>
         </w:rPr>
-        <w:t>.gitignore</w:t>
-      </w:r>
+        <w:t>.</w:t>
+      </w:r>
+      <w:proofErr w:type="spellStart"/>
+      <w:r>
+        <w:rPr>
+          <w:color w:val="00A65D"/>
+        </w:rPr>
+        <w:t>gitignore</w:t>
+      </w:r>
+      <w:proofErr w:type="spellEnd"/>
       <w:r>
         <w:t>” mention “</w:t>
       </w:r>
@@ -1525,7 +2117,15 @@
         <w:t>*.log</w:t>
       </w:r>
       <w:r>
-        <w:t>” then all the extention “</w:t>
+        <w:t xml:space="preserve">” then all the </w:t>
+      </w:r>
+      <w:proofErr w:type="spellStart"/>
+      <w:r>
+        <w:t>extention</w:t>
+      </w:r>
+      <w:proofErr w:type="spellEnd"/>
+      <w:r>
+        <w:t xml:space="preserve"> “</w:t>
       </w:r>
       <w:r>
         <w:rPr>
@@ -1551,8 +2151,16 @@
         <w:rPr>
           <w:color w:val="00A65D"/>
         </w:rPr>
-        <w:t>git add .gitignore</w:t>
-      </w:r>
+        <w:t>git add .</w:t>
+      </w:r>
+      <w:proofErr w:type="spellStart"/>
+      <w:r>
+        <w:rPr>
+          <w:color w:val="00A65D"/>
+        </w:rPr>
+        <w:t>gitignore</w:t>
+      </w:r>
+      <w:proofErr w:type="spellEnd"/>
       <w:r>
         <w:t xml:space="preserve"> AND commit this with message.</w:t>
       </w:r>
@@ -1593,7 +2201,21 @@
         <w:rPr>
           <w:color w:val="00A65D"/>
         </w:rPr>
-        <w:t>git config --global diff.tool p4merge</w:t>
+        <w:t xml:space="preserve">git config --global </w:t>
+      </w:r>
+      <w:proofErr w:type="spellStart"/>
+      <w:r>
+        <w:rPr>
+          <w:color w:val="00A65D"/>
+        </w:rPr>
+        <w:t>diff.tool</w:t>
+      </w:r>
+      <w:proofErr w:type="spellEnd"/>
+      <w:r>
+        <w:rPr>
+          <w:color w:val="00A65D"/>
+        </w:rPr>
+        <w:t xml:space="preserve"> p4merge</w:t>
       </w:r>
     </w:p>
     <w:p>
@@ -1638,7 +2260,21 @@
         <w:rPr>
           <w:color w:val="00A65D"/>
         </w:rPr>
-        <w:t>git config --global merge.tool p4merge</w:t>
+        <w:t xml:space="preserve">git config --global </w:t>
+      </w:r>
+      <w:proofErr w:type="spellStart"/>
+      <w:r>
+        <w:rPr>
+          <w:color w:val="00A65D"/>
+        </w:rPr>
+        <w:t>merge.tool</w:t>
+      </w:r>
+      <w:proofErr w:type="spellEnd"/>
+      <w:r>
+        <w:rPr>
+          <w:color w:val="00A65D"/>
+        </w:rPr>
+        <w:t xml:space="preserve"> p4merge</w:t>
       </w:r>
     </w:p>
     <w:p>
@@ -1722,7 +2358,15 @@
         </w:numPr>
       </w:pPr>
       <w:r>
-        <w:t>Same by using p4merge tool, but this will iterate up to the all the last modified file which are in unstage area.</w:t>
+        <w:t xml:space="preserve">Same by using p4merge tool, but this will iterate up to the all the last modified file which are in </w:t>
+      </w:r>
+      <w:proofErr w:type="spellStart"/>
+      <w:r>
+        <w:t>unstage</w:t>
+      </w:r>
+      <w:proofErr w:type="spellEnd"/>
+      <w:r>
+        <w:t xml:space="preserve"> area.</w:t>
       </w:r>
     </w:p>
     <w:p>
@@ -1739,7 +2383,21 @@
         <w:rPr>
           <w:color w:val="00A65D"/>
         </w:rPr>
-        <w:t>git difftool “commit Id” HEAD</w:t>
+        <w:t xml:space="preserve">git </w:t>
+      </w:r>
+      <w:proofErr w:type="spellStart"/>
+      <w:r>
+        <w:rPr>
+          <w:color w:val="00A65D"/>
+        </w:rPr>
+        <w:t>difftool</w:t>
+      </w:r>
+      <w:proofErr w:type="spellEnd"/>
+      <w:r>
+        <w:rPr>
+          <w:color w:val="00A65D"/>
+        </w:rPr>
+        <w:t xml:space="preserve"> “commit Id” HEAD</w:t>
       </w:r>
     </w:p>
     <w:p>
@@ -1876,7 +2534,15 @@
         </w:numPr>
       </w:pPr>
       <w:r>
-        <w:t>Now if we check git hist then we will see that HEAD is pointing to the both merge branches</w:t>
+        <w:t xml:space="preserve">Now if we check git </w:t>
+      </w:r>
+      <w:proofErr w:type="spellStart"/>
+      <w:r>
+        <w:t>hist</w:t>
+      </w:r>
+      <w:proofErr w:type="spellEnd"/>
+      <w:r>
+        <w:t xml:space="preserve"> then we will see that HEAD is pointing to the both merge branches</w:t>
       </w:r>
     </w:p>
     <w:p>
@@ -1912,7 +2578,15 @@
         </w:numPr>
       </w:pPr>
       <w:r>
-        <w:t>Branch Merging with conflict problem: for that we create a scenario, where crate another branch and inside that modify a file, the modification should be done in same line with master branch. After that use merge command then it will show the error about conflict. For that use external difftool GUI  to merge by manual and save the file</w:t>
+        <w:t xml:space="preserve">Branch Merging with conflict problem: for that we create a scenario, where crate another branch and inside that modify a file, the modification should be done in same line with master branch. After that use merge command then it will show the error about conflict. For that use external </w:t>
+      </w:r>
+      <w:proofErr w:type="spellStart"/>
+      <w:r>
+        <w:t>difftool</w:t>
+      </w:r>
+      <w:proofErr w:type="spellEnd"/>
+      <w:r>
+        <w:t xml:space="preserve"> GUI  to merge by manual and save the file</w:t>
       </w:r>
     </w:p>
     <w:p>
@@ -1922,8 +2596,13 @@
           <w:numId w:val="1"/>
         </w:numPr>
       </w:pPr>
-      <w:r>
-        <w:t>Git Tags- git is an ocean of tags</w:t>
+      <w:proofErr w:type="spellStart"/>
+      <w:r>
+        <w:t>Git</w:t>
+      </w:r>
+      <w:proofErr w:type="spellEnd"/>
+      <w:r>
+        <w:t xml:space="preserve"> Tags- git is an ocean of tags</w:t>
       </w:r>
     </w:p>
     <w:p>
@@ -2064,7 +2743,15 @@
         </w:numPr>
       </w:pPr>
       <w:r>
-        <w:t xml:space="preserve">Then come back to the previous stash command to make unstaging the working directory In Git Bash: </w:t>
+        <w:t xml:space="preserve">Then come back to the previous stash command to make </w:t>
+      </w:r>
+      <w:proofErr w:type="spellStart"/>
+      <w:r>
+        <w:t>unstaging</w:t>
+      </w:r>
+      <w:proofErr w:type="spellEnd"/>
+      <w:r>
+        <w:t xml:space="preserve"> the working directory In Git Bash: </w:t>
       </w:r>
       <w:r>
         <w:rPr>
@@ -2081,8 +2768,13 @@
         </w:numPr>
       </w:pPr>
       <w:r>
-        <w:t>Time Travel with reset and reflog</w:t>
-      </w:r>
+        <w:t xml:space="preserve">Time Travel with reset and </w:t>
+      </w:r>
+      <w:proofErr w:type="spellStart"/>
+      <w:r>
+        <w:t>reflog</w:t>
+      </w:r>
+      <w:proofErr w:type="spellEnd"/>
     </w:p>
     <w:p>
       <w:pPr>
@@ -2151,7 +2843,15 @@
         </w:numPr>
       </w:pPr>
       <w:r>
-        <w:t>Go to the URL login to github then create a new repository with name you like.</w:t>
+        <w:t xml:space="preserve">Go to the URL login to </w:t>
+      </w:r>
+      <w:proofErr w:type="spellStart"/>
+      <w:r>
+        <w:t>github</w:t>
+      </w:r>
+      <w:proofErr w:type="spellEnd"/>
+      <w:r>
+        <w:t xml:space="preserve"> then create a new repository with name you like.</w:t>
       </w:r>
     </w:p>
     <w:p>
@@ -2161,6 +2861,7 @@
       <w:r>
         <w:t xml:space="preserve">Now to link </w:t>
       </w:r>
+      <w:proofErr w:type="spellStart"/>
       <w:r>
         <w:rPr>
           <w:b/>
@@ -2168,6 +2869,7 @@
         </w:rPr>
         <w:t>github</w:t>
       </w:r>
+      <w:proofErr w:type="spellEnd"/>
       <w:r>
         <w:t xml:space="preserve"> repository with our local </w:t>
       </w:r>
@@ -2199,19 +2901,29 @@
         <w:t>git remote -v</w:t>
       </w:r>
       <w:r>
-        <w:t xml:space="preserve"> command tells that any remote connection with github</w:t>
-      </w:r>
-    </w:p>
-    <w:p>
-      <w:pPr>
-        <w:numPr>
-          <w:ilvl w:val="1"/>
-          <w:numId w:val="1"/>
-        </w:numPr>
-      </w:pPr>
-      <w:r>
-        <w:t>Please make sure that HTTPS link you copied from github</w:t>
-      </w:r>
+        <w:t xml:space="preserve"> command tells that any remote connection with </w:t>
+      </w:r>
+      <w:proofErr w:type="spellStart"/>
+      <w:r>
+        <w:t>github</w:t>
+      </w:r>
+      <w:proofErr w:type="spellEnd"/>
+    </w:p>
+    <w:p>
+      <w:pPr>
+        <w:numPr>
+          <w:ilvl w:val="1"/>
+          <w:numId w:val="1"/>
+        </w:numPr>
+      </w:pPr>
+      <w:r>
+        <w:t xml:space="preserve">Please make sure that HTTPS link you copied from </w:t>
+      </w:r>
+      <w:proofErr w:type="spellStart"/>
+      <w:r>
+        <w:t>github</w:t>
+      </w:r>
+      <w:proofErr w:type="spellEnd"/>
     </w:p>
     <w:p>
       <w:pPr>
@@ -2227,7 +2939,21 @@
         <w:rPr>
           <w:color w:val="00A65D"/>
         </w:rPr>
-        <w:t>git remote add origin “github repository link”</w:t>
+        <w:t>git remote add origin “</w:t>
+      </w:r>
+      <w:proofErr w:type="spellStart"/>
+      <w:r>
+        <w:rPr>
+          <w:color w:val="00A65D"/>
+        </w:rPr>
+        <w:t>github</w:t>
+      </w:r>
+      <w:proofErr w:type="spellEnd"/>
+      <w:r>
+        <w:rPr>
+          <w:color w:val="00A65D"/>
+        </w:rPr>
+        <w:t xml:space="preserve"> repository link”</w:t>
       </w:r>
     </w:p>
     <w:p>
@@ -2244,7 +2970,15 @@
         <w:t>add</w:t>
       </w:r>
       <w:r>
-        <w:t xml:space="preserve"> subcommand takes two parameters,first the name of remote reference we want to create -”</w:t>
+        <w:t xml:space="preserve"> subcommand takes two </w:t>
+      </w:r>
+      <w:proofErr w:type="spellStart"/>
+      <w:r>
+        <w:t>parameters,first</w:t>
+      </w:r>
+      <w:proofErr w:type="spellEnd"/>
+      <w:r>
+        <w:t xml:space="preserve"> the name of remote reference we want to create -”</w:t>
       </w:r>
       <w:r>
         <w:rPr>
@@ -2273,7 +3007,15 @@
         </w:numPr>
       </w:pPr>
       <w:r>
-        <w:t>Once the command runs successfully check wheather you see two links in Git Bash for pushing and fetching.</w:t>
+        <w:t xml:space="preserve">Once the command runs successfully check </w:t>
+      </w:r>
+      <w:proofErr w:type="spellStart"/>
+      <w:r>
+        <w:t>wheather</w:t>
+      </w:r>
+      <w:proofErr w:type="spellEnd"/>
+      <w:r>
+        <w:t xml:space="preserve"> you see two links in Git Bash for pushing and fetching.</w:t>
       </w:r>
     </w:p>
     <w:p>
@@ -2465,21 +3207,55 @@
           <w:sz w:val="28"/>
           <w:szCs w:val="28"/>
         </w:rPr>
-        <w:t>SSH Key Generation (Ubuntu)</w:t>
-      </w:r>
-    </w:p>
-    <w:p>
-      <w:pPr>
-        <w:numPr>
-          <w:ilvl w:val="1"/>
-          <w:numId w:val="1"/>
-        </w:numPr>
-      </w:pPr>
-      <w:r>
-        <w:rPr>
-          <w:color w:val="000000"/>
-        </w:rPr>
-        <w:t>First create directory with name .ssh and enter in it.</w:t>
+        <w:t>SSH Key Generation (</w:t>
+      </w:r>
+      <w:proofErr w:type="spellStart"/>
+      <w:r>
+        <w:rPr>
+          <w:b/>
+          <w:bCs/>
+          <w:sz w:val="28"/>
+          <w:szCs w:val="28"/>
+        </w:rPr>
+        <w:t>Ubuntu</w:t>
+      </w:r>
+      <w:proofErr w:type="spellEnd"/>
+      <w:r>
+        <w:rPr>
+          <w:b/>
+          <w:bCs/>
+          <w:sz w:val="28"/>
+          <w:szCs w:val="28"/>
+        </w:rPr>
+        <w:t>)</w:t>
+      </w:r>
+    </w:p>
+    <w:p>
+      <w:pPr>
+        <w:numPr>
+          <w:ilvl w:val="1"/>
+          <w:numId w:val="1"/>
+        </w:numPr>
+      </w:pPr>
+      <w:r>
+        <w:rPr>
+          <w:color w:val="000000"/>
+        </w:rPr>
+        <w:t>First create directory with name .</w:t>
+      </w:r>
+      <w:proofErr w:type="spellStart"/>
+      <w:r>
+        <w:rPr>
+          <w:color w:val="000000"/>
+        </w:rPr>
+        <w:t>ssh</w:t>
+      </w:r>
+      <w:proofErr w:type="spellEnd"/>
+      <w:r>
+        <w:rPr>
+          <w:color w:val="000000"/>
+        </w:rPr>
+        <w:t xml:space="preserve"> and enter in it.</w:t>
       </w:r>
     </w:p>
     <w:p>
@@ -2495,11 +3271,33 @@
         </w:rPr>
         <w:t xml:space="preserve">In Git Bash: </w:t>
       </w:r>
-      <w:r>
-        <w:rPr>
-          <w:color w:val="00A65D"/>
-        </w:rPr>
-        <w:t>ssh-keygen -t rsa -C “Email address”</w:t>
+      <w:proofErr w:type="spellStart"/>
+      <w:r>
+        <w:rPr>
+          <w:color w:val="00A65D"/>
+        </w:rPr>
+        <w:t>ssh-keygen</w:t>
+      </w:r>
+      <w:proofErr w:type="spellEnd"/>
+      <w:r>
+        <w:rPr>
+          <w:color w:val="00A65D"/>
+        </w:rPr>
+        <w:t xml:space="preserve"> -t </w:t>
+      </w:r>
+      <w:proofErr w:type="spellStart"/>
+      <w:r>
+        <w:rPr>
+          <w:color w:val="00A65D"/>
+        </w:rPr>
+        <w:t>rsa</w:t>
+      </w:r>
+      <w:proofErr w:type="spellEnd"/>
+      <w:r>
+        <w:rPr>
+          <w:color w:val="00A65D"/>
+        </w:rPr>
+        <w:t xml:space="preserve"> -C “Email address”</w:t>
       </w:r>
     </w:p>
     <w:p>
@@ -2519,8 +3317,30 @@
         <w:rPr>
           <w:color w:val="000000"/>
         </w:rPr>
-        <w:t xml:space="preserve"> : type whichis rsa</w:t>
-      </w:r>
+        <w:t xml:space="preserve"> : type </w:t>
+      </w:r>
+      <w:proofErr w:type="spellStart"/>
+      <w:r>
+        <w:rPr>
+          <w:color w:val="000000"/>
+        </w:rPr>
+        <w:t>whichis</w:t>
+      </w:r>
+      <w:proofErr w:type="spellEnd"/>
+      <w:r>
+        <w:rPr>
+          <w:color w:val="000000"/>
+        </w:rPr>
+        <w:t xml:space="preserve"> </w:t>
+      </w:r>
+      <w:proofErr w:type="spellStart"/>
+      <w:r>
+        <w:rPr>
+          <w:color w:val="000000"/>
+        </w:rPr>
+        <w:t>rsa</w:t>
+      </w:r>
+      <w:proofErr w:type="spellEnd"/>
     </w:p>
     <w:p>
       <w:pPr>
@@ -2559,7 +3379,21 @@
         <w:rPr>
           <w:color w:val="00A65D"/>
         </w:rPr>
-        <w:t>“/home/ghost-rider/.ssh/”</w:t>
+        <w:t>“/home/ghost-rider/.</w:t>
+      </w:r>
+      <w:proofErr w:type="spellStart"/>
+      <w:r>
+        <w:rPr>
+          <w:color w:val="00A65D"/>
+        </w:rPr>
+        <w:t>ssh</w:t>
+      </w:r>
+      <w:proofErr w:type="spellEnd"/>
+      <w:r>
+        <w:rPr>
+          <w:color w:val="00A65D"/>
+        </w:rPr>
+        <w:t>/”</w:t>
       </w:r>
     </w:p>
     <w:p>
@@ -2587,7 +3421,21 @@
         <w:rPr>
           <w:color w:val="000000"/>
         </w:rPr>
-        <w:t xml:space="preserve">From this directory list the fils you will see two keys with name </w:t>
+        <w:t xml:space="preserve">From this directory list the </w:t>
+      </w:r>
+      <w:proofErr w:type="spellStart"/>
+      <w:r>
+        <w:rPr>
+          <w:color w:val="000000"/>
+        </w:rPr>
+        <w:t>fils</w:t>
+      </w:r>
+      <w:proofErr w:type="spellEnd"/>
+      <w:r>
+        <w:rPr>
+          <w:color w:val="000000"/>
+        </w:rPr>
+        <w:t xml:space="preserve"> you will see two keys with name </w:t>
       </w:r>
     </w:p>
     <w:p>
@@ -2600,12 +3448,14 @@
           <w:color w:val="00A65D"/>
         </w:rPr>
       </w:pPr>
+      <w:proofErr w:type="spellStart"/>
       <w:r>
         <w:rPr>
           <w:color w:val="00A65D"/>
         </w:rPr>
         <w:t>id_rsa</w:t>
       </w:r>
+      <w:proofErr w:type="spellEnd"/>
     </w:p>
     <w:p>
       <w:pPr>
@@ -2635,36 +3485,86 @@
         <w:rPr>
           <w:color w:val="000000"/>
         </w:rPr>
-        <w:t>Leave first id_rsa and open id_rsa.pub with your editor and copy the content/key</w:t>
-      </w:r>
-    </w:p>
-    <w:p>
-      <w:pPr>
-        <w:numPr>
-          <w:ilvl w:val="1"/>
-          <w:numId w:val="1"/>
-        </w:numPr>
-      </w:pPr>
-      <w:r>
-        <w:rPr>
-          <w:color w:val="000000"/>
-        </w:rPr>
-        <w:t xml:space="preserve">Now go to the GitHub.com, Then go to Settings, Then ssh, Now paste content/key. </w:t>
-      </w:r>
-    </w:p>
-    <w:p>
-      <w:pPr>
-        <w:numPr>
-          <w:ilvl w:val="1"/>
-          <w:numId w:val="1"/>
-        </w:numPr>
-      </w:pPr>
-      <w:r>
-        <w:rPr>
-          <w:color w:val="000000"/>
-        </w:rPr>
-        <w:t>Now got to git bash login ssh</w:t>
-      </w:r>
+        <w:t xml:space="preserve">Leave first </w:t>
+      </w:r>
+      <w:proofErr w:type="spellStart"/>
+      <w:r>
+        <w:rPr>
+          <w:color w:val="000000"/>
+        </w:rPr>
+        <w:t>id_rsa</w:t>
+      </w:r>
+      <w:proofErr w:type="spellEnd"/>
+      <w:r>
+        <w:rPr>
+          <w:color w:val="000000"/>
+        </w:rPr>
+        <w:t xml:space="preserve"> and open id_rsa.pub with your editor and copy the content/key</w:t>
+      </w:r>
+    </w:p>
+    <w:p>
+      <w:pPr>
+        <w:numPr>
+          <w:ilvl w:val="1"/>
+          <w:numId w:val="1"/>
+        </w:numPr>
+      </w:pPr>
+      <w:r>
+        <w:rPr>
+          <w:color w:val="000000"/>
+        </w:rPr>
+        <w:t xml:space="preserve">Now go to the GitHub.com, </w:t>
+      </w:r>
+      <w:proofErr w:type="gramStart"/>
+      <w:r>
+        <w:rPr>
+          <w:color w:val="000000"/>
+        </w:rPr>
+        <w:t>Then</w:t>
+      </w:r>
+      <w:proofErr w:type="gramEnd"/>
+      <w:r>
+        <w:rPr>
+          <w:color w:val="000000"/>
+        </w:rPr>
+        <w:t xml:space="preserve"> go to Settings, Then </w:t>
+      </w:r>
+      <w:proofErr w:type="spellStart"/>
+      <w:r>
+        <w:rPr>
+          <w:color w:val="000000"/>
+        </w:rPr>
+        <w:t>ssh</w:t>
+      </w:r>
+      <w:proofErr w:type="spellEnd"/>
+      <w:r>
+        <w:rPr>
+          <w:color w:val="000000"/>
+        </w:rPr>
+        <w:t xml:space="preserve">, Now paste content/key. </w:t>
+      </w:r>
+    </w:p>
+    <w:p>
+      <w:pPr>
+        <w:numPr>
+          <w:ilvl w:val="1"/>
+          <w:numId w:val="1"/>
+        </w:numPr>
+      </w:pPr>
+      <w:r>
+        <w:rPr>
+          <w:color w:val="000000"/>
+        </w:rPr>
+        <w:t xml:space="preserve">Now got to git bash login </w:t>
+      </w:r>
+      <w:proofErr w:type="spellStart"/>
+      <w:r>
+        <w:rPr>
+          <w:color w:val="000000"/>
+        </w:rPr>
+        <w:t>ssh</w:t>
+      </w:r>
+      <w:proofErr w:type="spellEnd"/>
     </w:p>
     <w:p>
       <w:pPr>
@@ -2679,11 +3579,19 @@
         </w:rPr>
         <w:t xml:space="preserve">In Git Bash: </w:t>
       </w:r>
-      <w:r>
-        <w:rPr>
-          <w:color w:val="00A65D"/>
-        </w:rPr>
-        <w:t xml:space="preserve">ssh -T </w:t>
+      <w:proofErr w:type="spellStart"/>
+      <w:r>
+        <w:rPr>
+          <w:color w:val="00A65D"/>
+        </w:rPr>
+        <w:t>ssh</w:t>
+      </w:r>
+      <w:proofErr w:type="spellEnd"/>
+      <w:r>
+        <w:rPr>
+          <w:color w:val="00A65D"/>
+        </w:rPr>
+        <w:t xml:space="preserve"> -T </w:t>
       </w:r>
       <w:hyperlink r:id="rId11">
         <w:r>
@@ -2706,28 +3614,66 @@
         <w:rPr>
           <w:color w:val="000000"/>
         </w:rPr>
-        <w:t>It will prompt to Enter ssh password that you created</w:t>
-      </w:r>
-    </w:p>
-    <w:p>
-      <w:pPr>
-        <w:numPr>
-          <w:ilvl w:val="1"/>
-          <w:numId w:val="1"/>
-        </w:numPr>
-      </w:pPr>
-      <w:r>
-        <w:rPr>
-          <w:color w:val="000000"/>
-        </w:rPr>
-        <w:t>then you will See “</w:t>
+        <w:t xml:space="preserve">It will prompt to Enter </w:t>
+      </w:r>
+      <w:proofErr w:type="spellStart"/>
+      <w:r>
+        <w:rPr>
+          <w:color w:val="000000"/>
+        </w:rPr>
+        <w:t>ssh</w:t>
+      </w:r>
+      <w:proofErr w:type="spellEnd"/>
+      <w:r>
+        <w:rPr>
+          <w:color w:val="000000"/>
+        </w:rPr>
+        <w:t xml:space="preserve"> password that you created</w:t>
+      </w:r>
+    </w:p>
+    <w:p>
+      <w:pPr>
+        <w:numPr>
+          <w:ilvl w:val="1"/>
+          <w:numId w:val="1"/>
+        </w:numPr>
+      </w:pPr>
+      <w:proofErr w:type="gramStart"/>
+      <w:r>
+        <w:rPr>
+          <w:color w:val="000000"/>
+        </w:rPr>
+        <w:t>then</w:t>
+      </w:r>
+      <w:proofErr w:type="gramEnd"/>
+      <w:r>
+        <w:rPr>
+          <w:color w:val="000000"/>
+        </w:rPr>
+        <w:t xml:space="preserve"> you will See “</w:t>
       </w:r>
       <w:r>
         <w:rPr>
           <w:rStyle w:val="InternetLink"/>
           <w:color w:val="00A65D"/>
         </w:rPr>
-        <w:t>Hi Ghost-Riders! You've successfully authenticated, but GitHub does not provide shell access.”</w:t>
+        <w:t xml:space="preserve">Hi Ghost-Riders! You've successfully authenticated, but </w:t>
+      </w:r>
+      <w:proofErr w:type="spellStart"/>
+      <w:r>
+        <w:rPr>
+          <w:rStyle w:val="InternetLink"/>
+          <w:color w:val="00A65D"/>
+        </w:rPr>
+        <w:t>GitHub</w:t>
+      </w:r>
+      <w:proofErr w:type="spellEnd"/>
+      <w:r>
+        <w:rPr>
+          <w:rStyle w:val="InternetLink"/>
+          <w:color w:val="00A65D"/>
+        </w:rPr>
+        <w:t xml:space="preserve"> does not provide shell access.”</w:t>
       </w:r>
     </w:p>
     <w:p>
@@ -2742,7 +3688,37 @@
           <w:color w:val="000000"/>
         </w:rPr>
         <w:lastRenderedPageBreak/>
-        <w:t>Now repeat step 30 with SSH link. Hence using ssh you will no longer prompt for userid and password.</w:t>
+        <w:t xml:space="preserve">Now repeat step 30 with SSH link. Hence using </w:t>
+      </w:r>
+      <w:proofErr w:type="spellStart"/>
+      <w:proofErr w:type="gramStart"/>
+      <w:r>
+        <w:rPr>
+          <w:color w:val="000000"/>
+        </w:rPr>
+        <w:t>ssh</w:t>
+      </w:r>
+      <w:proofErr w:type="spellEnd"/>
+      <w:proofErr w:type="gramEnd"/>
+      <w:r>
+        <w:rPr>
+          <w:color w:val="000000"/>
+        </w:rPr>
+        <w:t xml:space="preserve"> you will no longer prompt for </w:t>
+      </w:r>
+      <w:proofErr w:type="spellStart"/>
+      <w:r>
+        <w:rPr>
+          <w:color w:val="000000"/>
+        </w:rPr>
+        <w:t>userid</w:t>
+      </w:r>
+      <w:proofErr w:type="spellEnd"/>
+      <w:r>
+        <w:rPr>
+          <w:color w:val="000000"/>
+        </w:rPr>
+        <w:t xml:space="preserve"> and password.</w:t>
       </w:r>
     </w:p>
     <w:p>
@@ -2773,7 +3749,334 @@
         <w:t xml:space="preserve"> URL from GitHub.com </w:t>
       </w:r>
       <w:r>
-        <w:t xml:space="preserve">of your repository (Link option in your repository will be CLONE or DOWNLOAD) In Git Bash: </w:t>
+        <w:t xml:space="preserve">of your repository (Link option </w:t>
+      </w:r>
+      <w:r>
+        <w:t xml:space="preserve">will </w:t>
+      </w:r>
+      <w:r>
+        <w:t xml:space="preserve">in your repository </w:t>
+      </w:r>
+      <w:r>
+        <w:t>on button</w:t>
+      </w:r>
+      <w:r>
+        <w:t xml:space="preserve"> </w:t>
+      </w:r>
+      <w:r>
+        <w:t>“</w:t>
+      </w:r>
+      <w:r>
+        <w:rPr>
+          <w:i/>
+        </w:rPr>
+        <w:t>CLONE or DOWNLOAD</w:t>
+      </w:r>
+      <w:r>
+        <w:t>”</w:t>
+      </w:r>
+      <w:r>
+        <w:t xml:space="preserve">) </w:t>
+      </w:r>
+    </w:p>
+    <w:p>
+      <w:pPr>
+        <w:numPr>
+          <w:ilvl w:val="2"/>
+          <w:numId w:val="1"/>
+        </w:numPr>
+      </w:pPr>
+      <w:r>
+        <w:t xml:space="preserve">In Git Bash: </w:t>
+      </w:r>
+      <w:r>
+        <w:rPr>
+          <w:rStyle w:val="InternetLink"/>
+          <w:color w:val="00A65D"/>
+        </w:rPr>
+        <w:t>git clone “URL”</w:t>
+      </w:r>
+    </w:p>
+    <w:p>
+      <w:pPr>
+        <w:numPr>
+          <w:ilvl w:val="1"/>
+          <w:numId w:val="1"/>
+        </w:numPr>
+      </w:pPr>
+      <w:r>
+        <w:t>Clone by changing the folder name in your current local directory</w:t>
+      </w:r>
+    </w:p>
+    <w:p>
+      <w:pPr>
+        <w:numPr>
+          <w:ilvl w:val="2"/>
+          <w:numId w:val="1"/>
+        </w:numPr>
+        <w:rPr>
+          <w:rStyle w:val="InternetLink"/>
+          <w:color w:val="00A65D"/>
+        </w:rPr>
+      </w:pPr>
+      <w:r>
+        <w:t xml:space="preserve">In Git Bash: </w:t>
+      </w:r>
+      <w:r>
+        <w:rPr>
+          <w:rStyle w:val="InternetLink"/>
+          <w:color w:val="00A65D"/>
+        </w:rPr>
+        <w:t>git clone “URL” “New Name/Rename”</w:t>
+      </w:r>
+    </w:p>
+    <w:p>
+      <w:pPr>
+        <w:numPr>
+          <w:ilvl w:val="1"/>
+          <w:numId w:val="1"/>
+        </w:numPr>
+      </w:pPr>
+      <w:r>
+        <w:t xml:space="preserve">After rename repository also need to change the remote references. If we check git remote -v it show the original reference </w:t>
+      </w:r>
+      <w:proofErr w:type="spellStart"/>
+      <w:r>
+        <w:t>url</w:t>
+      </w:r>
+      <w:proofErr w:type="spellEnd"/>
+      <w:r>
+        <w:t xml:space="preserve">, but now if we check on the </w:t>
+      </w:r>
+      <w:proofErr w:type="spellStart"/>
+      <w:r>
+        <w:t>github</w:t>
+      </w:r>
+      <w:proofErr w:type="spellEnd"/>
+      <w:r>
+        <w:t xml:space="preserve"> the reference link has already changed , now on locally to changed this reference use following command</w:t>
+      </w:r>
+    </w:p>
+    <w:p>
+      <w:pPr>
+        <w:numPr>
+          <w:ilvl w:val="2"/>
+          <w:numId w:val="1"/>
+        </w:numPr>
+      </w:pPr>
+      <w:r>
+        <w:t xml:space="preserve">In Git Bash: </w:t>
+      </w:r>
+      <w:r>
+        <w:rPr>
+          <w:rStyle w:val="InternetLink"/>
+          <w:color w:val="00A65D"/>
+        </w:rPr>
+        <w:t>git remote set-</w:t>
+      </w:r>
+      <w:proofErr w:type="spellStart"/>
+      <w:r>
+        <w:rPr>
+          <w:rStyle w:val="InternetLink"/>
+          <w:color w:val="00A65D"/>
+        </w:rPr>
+        <w:t>url</w:t>
+      </w:r>
+      <w:proofErr w:type="spellEnd"/>
+      <w:r>
+        <w:rPr>
+          <w:rStyle w:val="InternetLink"/>
+          <w:color w:val="00A65D"/>
+        </w:rPr>
+        <w:t xml:space="preserve"> origin “URL copied from </w:t>
+      </w:r>
+      <w:proofErr w:type="spellStart"/>
+      <w:r>
+        <w:rPr>
+          <w:rStyle w:val="InternetLink"/>
+          <w:color w:val="00A65D"/>
+        </w:rPr>
+        <w:t>github</w:t>
+      </w:r>
+      <w:proofErr w:type="spellEnd"/>
+      <w:r>
+        <w:rPr>
+          <w:rStyle w:val="InternetLink"/>
+          <w:color w:val="00A65D"/>
+        </w:rPr>
+        <w:t>”</w:t>
+      </w:r>
+    </w:p>
+    <w:p>
+      <w:pPr>
+        <w:ind w:left="1440"/>
+      </w:pPr>
+      <w:proofErr w:type="gramStart"/>
+      <w:r>
+        <w:rPr>
+          <w:rStyle w:val="InternetLink"/>
+          <w:color w:val="00A65D"/>
+        </w:rPr>
+        <w:t>origin</w:t>
+      </w:r>
+      <w:r>
+        <w:t xml:space="preserve"> </w:t>
+      </w:r>
+      <w:r>
+        <w:t>:</w:t>
+      </w:r>
+      <w:proofErr w:type="gramEnd"/>
+      <w:r>
+        <w:t xml:space="preserve"> </w:t>
+      </w:r>
+      <w:r>
+        <w:t>name of the remote reference that we need to update</w:t>
+      </w:r>
+    </w:p>
+    <w:p>
+      <w:pPr>
+        <w:numPr>
+          <w:ilvl w:val="1"/>
+          <w:numId w:val="1"/>
+        </w:numPr>
+      </w:pPr>
+      <w:r>
+        <w:t>Get addition information about origin reference</w:t>
+      </w:r>
+    </w:p>
+    <w:p>
+      <w:pPr>
+        <w:numPr>
+          <w:ilvl w:val="2"/>
+          <w:numId w:val="1"/>
+        </w:numPr>
+      </w:pPr>
+      <w:r>
+        <w:t>In Git Bash: git remote show origin</w:t>
+      </w:r>
+    </w:p>
+    <w:p>
+      <w:pPr>
+        <w:numPr>
+          <w:ilvl w:val="0"/>
+          <w:numId w:val="1"/>
+        </w:numPr>
+      </w:pPr>
+      <w:r>
+        <w:t>Fetch and pull</w:t>
+      </w:r>
+    </w:p>
+    <w:p>
+      <w:pPr>
+        <w:numPr>
+          <w:ilvl w:val="1"/>
+          <w:numId w:val="1"/>
+        </w:numPr>
+      </w:pPr>
+      <w:r>
+        <w:t xml:space="preserve">Changes made in both local as well as </w:t>
+      </w:r>
+      <w:proofErr w:type="spellStart"/>
+      <w:r>
+        <w:t>github</w:t>
+      </w:r>
+      <w:proofErr w:type="spellEnd"/>
+      <w:r>
+        <w:t xml:space="preserve">, in this scenario if we try to </w:t>
+      </w:r>
+      <w:r>
+        <w:rPr>
+          <w:rStyle w:val="InternetLink"/>
+          <w:color w:val="00A65D"/>
+        </w:rPr>
+        <w:t>push</w:t>
+      </w:r>
+      <w:r>
+        <w:t xml:space="preserve"> repo on remote it will prompt an error to avoid this error first </w:t>
+      </w:r>
+      <w:r>
+        <w:rPr>
+          <w:rStyle w:val="InternetLink"/>
+          <w:color w:val="00A65D"/>
+        </w:rPr>
+        <w:t>fetch</w:t>
+      </w:r>
+      <w:r>
+        <w:t xml:space="preserve"> from remote location and then merge and after </w:t>
+      </w:r>
+      <w:r>
+        <w:t>using</w:t>
+      </w:r>
+      <w:r>
+        <w:t xml:space="preserve"> </w:t>
+      </w:r>
+      <w:r>
+        <w:rPr>
+          <w:rStyle w:val="InternetLink"/>
+          <w:color w:val="00A65D"/>
+        </w:rPr>
+        <w:t>push</w:t>
+      </w:r>
+      <w:r>
+        <w:t>.</w:t>
+      </w:r>
+    </w:p>
+    <w:p>
+      <w:pPr>
+        <w:numPr>
+          <w:ilvl w:val="1"/>
+          <w:numId w:val="1"/>
+        </w:numPr>
+      </w:pPr>
+      <w:r>
+        <w:t xml:space="preserve">This can be done in simple way </w:t>
+      </w:r>
+      <w:r>
+        <w:t xml:space="preserve">enter </w:t>
+      </w:r>
+      <w:r>
+        <w:rPr>
+          <w:rStyle w:val="InternetLink"/>
+          <w:color w:val="00A65D"/>
+        </w:rPr>
+        <w:t>git</w:t>
+      </w:r>
+      <w:r>
+        <w:rPr>
+          <w:rStyle w:val="InternetLink"/>
+          <w:color w:val="00A65D"/>
+        </w:rPr>
+        <w:t xml:space="preserve"> </w:t>
+      </w:r>
+      <w:proofErr w:type="gramStart"/>
+      <w:r>
+        <w:rPr>
+          <w:rStyle w:val="InternetLink"/>
+          <w:color w:val="00A65D"/>
+        </w:rPr>
+        <w:t>pull</w:t>
+      </w:r>
+      <w:r>
+        <w:t xml:space="preserve"> ,</w:t>
+      </w:r>
+      <w:proofErr w:type="gramEnd"/>
+      <w:r>
+        <w:t xml:space="preserve"> here first it will fe</w:t>
+      </w:r>
+      <w:r>
+        <w:t>tch then merge automatically.</w:t>
+      </w:r>
+      <w:r>
+        <w:t xml:space="preserve"> </w:t>
+      </w:r>
+      <w:r>
+        <w:t>[</w:t>
+      </w:r>
+      <w:r>
+        <w:t>pull is an destructive command than fetch</w:t>
+      </w:r>
+      <w:r>
+        <w:t>]</w:t>
       </w:r>
     </w:p>
     <w:sectPr>

</xml_diff>

<commit_message>
Spell check / tag update
</commit_message>
<xml_diff>
--- a/Git.docx
+++ b/Git.docx
@@ -1347,7 +1347,7 @@
         <w:rPr>
           <w:color w:val="00A65D"/>
         </w:rPr>
-        <w:t>–</w:t>
+        <w:t>-</w:t>
       </w:r>
       <w:r>
         <w:rPr>
@@ -1431,15 +1431,13 @@
         </w:numPr>
       </w:pPr>
       <w:r>
-        <w:t xml:space="preserve">Backing out </w:t>
-      </w:r>
-      <w:proofErr w:type="spellStart"/>
-      <w:r>
-        <w:t>Chages</w:t>
-      </w:r>
-      <w:proofErr w:type="spellEnd"/>
-      <w:r>
-        <w:t xml:space="preserve"> (undo)</w:t>
+        <w:t>Backing out Cha</w:t>
+      </w:r>
+      <w:r>
+        <w:t>n</w:t>
+      </w:r>
+      <w:r>
+        <w:t>ges (undo)</w:t>
       </w:r>
     </w:p>
     <w:p>
@@ -1756,7 +1754,7 @@
     <w:p>
       <w:pPr>
         <w:numPr>
-          <w:ilvl w:val="0"/>
+          <w:ilvl w:val="1"/>
           <w:numId w:val="1"/>
         </w:numPr>
       </w:pPr>
@@ -1767,7 +1765,7 @@
     <w:p>
       <w:pPr>
         <w:numPr>
-          <w:ilvl w:val="1"/>
+          <w:ilvl w:val="2"/>
           <w:numId w:val="1"/>
         </w:numPr>
       </w:pPr>
@@ -1824,7 +1822,7 @@
     <w:p>
       <w:pPr>
         <w:numPr>
-          <w:ilvl w:val="1"/>
+          <w:ilvl w:val="2"/>
           <w:numId w:val="1"/>
         </w:numPr>
       </w:pPr>
@@ -2604,6 +2602,23 @@
       <w:r>
         <w:t xml:space="preserve"> Tags- git is an ocean of tags</w:t>
       </w:r>
+      <w:r>
+        <w:t xml:space="preserve">. Locally used to mark important events. Also gives release notes. In </w:t>
+      </w:r>
+      <w:proofErr w:type="spellStart"/>
+      <w:r>
+        <w:t>GitHub</w:t>
+      </w:r>
+      <w:proofErr w:type="spellEnd"/>
+      <w:r>
+        <w:t xml:space="preserve"> we also download the archived of release notes</w:t>
+      </w:r>
+      <w:r>
+        <w:t xml:space="preserve"> over project</w:t>
+      </w:r>
+      <w:r>
+        <w:t>.</w:t>
+      </w:r>
     </w:p>
     <w:p>
       <w:pPr>
@@ -2616,7 +2631,13 @@
         <w:rPr>
           <w:color w:val="00A65D"/>
         </w:rPr>
-        <w:t>git tag – list</w:t>
+        <w:t>git tag --</w:t>
+      </w:r>
+      <w:r>
+        <w:rPr>
+          <w:color w:val="00A65D"/>
+        </w:rPr>
+        <w:t>list</w:t>
       </w:r>
     </w:p>
     <w:p>
@@ -2638,6 +2659,7 @@
         <w:ind w:left="709"/>
       </w:pPr>
       <w:r>
+        <w:lastRenderedPageBreak/>
         <w:t xml:space="preserve">View associated information of tag In Git Bash: </w:t>
       </w:r>
       <w:r>
@@ -2655,7 +2677,6 @@
         </w:numPr>
       </w:pPr>
       <w:r>
-        <w:lastRenderedPageBreak/>
         <w:t>Light weight</w:t>
       </w:r>
     </w:p>
@@ -2702,6 +2723,85 @@
           <w:color w:val="00A65D"/>
         </w:rPr>
         <w:t>git tag -a “tag Name” -m “commit message”</w:t>
+      </w:r>
+    </w:p>
+    <w:p>
+      <w:pPr>
+        <w:numPr>
+          <w:ilvl w:val="2"/>
+          <w:numId w:val="1"/>
+        </w:numPr>
+      </w:pPr>
+      <w:r>
+        <w:t xml:space="preserve">In Git Bash: </w:t>
+      </w:r>
+      <w:r>
+        <w:rPr>
+          <w:color w:val="00A65D"/>
+        </w:rPr>
+        <w:t>git tag -a “tag Name” -m “commit message”</w:t>
+      </w:r>
+      <w:r>
+        <w:rPr>
+          <w:color w:val="00A65D"/>
+        </w:rPr>
+        <w:t xml:space="preserve"> “commit id / branch name”</w:t>
+      </w:r>
+    </w:p>
+    <w:p>
+      <w:pPr>
+        <w:numPr>
+          <w:ilvl w:val="1"/>
+          <w:numId w:val="1"/>
+        </w:numPr>
+      </w:pPr>
+      <w:r>
+        <w:t xml:space="preserve">Push tags in </w:t>
+      </w:r>
+      <w:proofErr w:type="spellStart"/>
+      <w:r>
+        <w:t>GitHub</w:t>
+      </w:r>
+      <w:proofErr w:type="spellEnd"/>
+    </w:p>
+    <w:p>
+      <w:pPr>
+        <w:numPr>
+          <w:ilvl w:val="2"/>
+          <w:numId w:val="1"/>
+        </w:numPr>
+      </w:pPr>
+      <w:r>
+        <w:t xml:space="preserve">In Git Bash: </w:t>
+      </w:r>
+      <w:r>
+        <w:rPr>
+          <w:color w:val="00A65D"/>
+        </w:rPr>
+        <w:t>git push origin “tag name”</w:t>
+      </w:r>
+      <w:r>
+        <w:t xml:space="preserve">  pushing single tag</w:t>
+      </w:r>
+    </w:p>
+    <w:p>
+      <w:pPr>
+        <w:numPr>
+          <w:ilvl w:val="2"/>
+          <w:numId w:val="1"/>
+        </w:numPr>
+      </w:pPr>
+      <w:r>
+        <w:t xml:space="preserve">In Git Bash: </w:t>
+      </w:r>
+      <w:r>
+        <w:rPr>
+          <w:color w:val="00A65D"/>
+        </w:rPr>
+        <w:t xml:space="preserve">git push --tags  </w:t>
+      </w:r>
+      <w:r>
+        <w:t>push all tags</w:t>
       </w:r>
     </w:p>
     <w:p>
@@ -3555,6 +3655,7 @@
         <w:rPr>
           <w:color w:val="000000"/>
         </w:rPr>
+        <w:lastRenderedPageBreak/>
         <w:t xml:space="preserve">Now got to git bash login </w:t>
       </w:r>
       <w:proofErr w:type="spellStart"/>
@@ -3687,7 +3788,6 @@
         <w:rPr>
           <w:color w:val="000000"/>
         </w:rPr>
-        <w:lastRenderedPageBreak/>
         <w:t xml:space="preserve">Now repeat step 30 with SSH link. Hence using </w:t>
       </w:r>
       <w:proofErr w:type="spellStart"/>

</xml_diff>

<commit_message>
command highlighted / info updated
</commit_message>
<xml_diff>
--- a/Git.docx
+++ b/Git.docx
@@ -2420,7 +2420,13 @@
         </w:numPr>
       </w:pPr>
       <w:r>
-        <w:t>To check current branch , In Git Bash: git branch</w:t>
+        <w:t xml:space="preserve">To check current branch , In Git Bash: </w:t>
+      </w:r>
+      <w:r>
+        <w:rPr>
+          <w:color w:val="00A65D"/>
+        </w:rPr>
+        <w:t>git branch</w:t>
       </w:r>
     </w:p>
     <w:p>
@@ -2453,6 +2459,34 @@
     </w:p>
     <w:p>
       <w:pPr>
+        <w:ind w:left="1440"/>
+      </w:pPr>
+      <w:r>
+        <w:rPr>
+          <w:color w:val="00A65D"/>
+        </w:rPr>
+        <w:t>-</w:t>
+      </w:r>
+      <w:proofErr w:type="gramStart"/>
+      <w:r>
+        <w:rPr>
+          <w:color w:val="00A65D"/>
+        </w:rPr>
+        <w:t xml:space="preserve">b </w:t>
+      </w:r>
+      <w:r>
+        <w:t>:</w:t>
+      </w:r>
+      <w:proofErr w:type="gramEnd"/>
+      <w:r>
+        <w:t xml:space="preserve"> </w:t>
+      </w:r>
+      <w:r>
+        <w:t>create new branch</w:t>
+      </w:r>
+    </w:p>
+    <w:p>
+      <w:pPr>
         <w:numPr>
           <w:ilvl w:val="1"/>
           <w:numId w:val="1"/>
@@ -2493,7 +2527,13 @@
         </w:numPr>
       </w:pPr>
       <w:r>
-        <w:t>In Git Bash: git checkout master</w:t>
+        <w:t xml:space="preserve">In Git Bash: </w:t>
+      </w:r>
+      <w:r>
+        <w:rPr>
+          <w:color w:val="00A65D"/>
+        </w:rPr>
+        <w:t>git checkout master</w:t>
       </w:r>
     </w:p>
     <w:p>
@@ -2576,7 +2616,20 @@
         </w:numPr>
       </w:pPr>
       <w:r>
-        <w:t xml:space="preserve">Branch Merging with conflict problem: for that we create a scenario, where crate another branch and inside that modify a file, the modification should be done in same line with master branch. After that use merge command then it will show the error about conflict. For that use external </w:t>
+        <w:t xml:space="preserve">Branch Merging with conflict problem: </w:t>
+      </w:r>
+    </w:p>
+    <w:p>
+      <w:pPr>
+        <w:ind w:left="720"/>
+      </w:pPr>
+      <w:proofErr w:type="gramStart"/>
+      <w:r>
+        <w:t>for</w:t>
+      </w:r>
+      <w:proofErr w:type="gramEnd"/>
+      <w:r>
+        <w:t xml:space="preserve"> that we create a scenario, where crate another branch and inside that modify a file, the modification should be done in same line with master branch. After that use merge command then it will show the error about conflict. For that use external </w:t>
       </w:r>
       <w:proofErr w:type="spellStart"/>
       <w:r>
@@ -2584,7 +2637,15 @@
       </w:r>
       <w:proofErr w:type="spellEnd"/>
       <w:r>
-        <w:t xml:space="preserve"> GUI  to merge by manual and save the file</w:t>
+        <w:t xml:space="preserve"> </w:t>
+      </w:r>
+      <w:proofErr w:type="gramStart"/>
+      <w:r>
+        <w:t>GUI  to</w:t>
+      </w:r>
+      <w:proofErr w:type="gramEnd"/>
+      <w:r>
+        <w:t xml:space="preserve"> merge by manual and save the file</w:t>
       </w:r>
     </w:p>
     <w:p>
@@ -2625,6 +2686,7 @@
         <w:ind w:left="709"/>
       </w:pPr>
       <w:r>
+        <w:lastRenderedPageBreak/>
         <w:t xml:space="preserve">List of Tags In Git Bash: </w:t>
       </w:r>
       <w:r>
@@ -2659,7 +2721,6 @@
         <w:ind w:left="709"/>
       </w:pPr>
       <w:r>
-        <w:lastRenderedPageBreak/>
         <w:t xml:space="preserve">View associated information of tag In Git Bash: </w:t>
       </w:r>
       <w:r>
@@ -3585,6 +3646,7 @@
         <w:rPr>
           <w:color w:val="000000"/>
         </w:rPr>
+        <w:lastRenderedPageBreak/>
         <w:t xml:space="preserve">Leave first </w:t>
       </w:r>
       <w:proofErr w:type="spellStart"/>
@@ -3655,7 +3717,6 @@
         <w:rPr>
           <w:color w:val="000000"/>
         </w:rPr>
-        <w:lastRenderedPageBreak/>
         <w:t xml:space="preserve">Now got to git bash login </w:t>
       </w:r>
       <w:proofErr w:type="spellStart"/>

</xml_diff>

<commit_message>
Format aligned / New info/commands update
</commit_message>
<xml_diff>
--- a/Git.docx
+++ b/Git.docx
@@ -243,28 +243,12 @@
         </w:rPr>
         <w:t>git config --global user.name “</w:t>
       </w:r>
-      <w:proofErr w:type="spellStart"/>
-      <w:r>
-        <w:rPr>
-          <w:color w:val="00A65D"/>
-        </w:rPr>
-        <w:t>manmath</w:t>
-      </w:r>
-      <w:proofErr w:type="spellEnd"/>
-      <w:r>
-        <w:rPr>
-          <w:color w:val="00A65D"/>
-        </w:rPr>
-        <w:t xml:space="preserve"> </w:t>
-      </w:r>
-      <w:proofErr w:type="spellStart"/>
-      <w:r>
-        <w:rPr>
-          <w:color w:val="00A65D"/>
-        </w:rPr>
-        <w:t>markunde</w:t>
-      </w:r>
-      <w:proofErr w:type="spellEnd"/>
+      <w:r>
+        <w:rPr>
+          <w:color w:val="00A65D"/>
+        </w:rPr>
+        <w:t>user’s name</w:t>
+      </w:r>
       <w:r>
         <w:rPr>
           <w:color w:val="00A65D"/>
@@ -310,9 +294,12 @@
           <w:rPr>
             <w:rStyle w:val="InternetLink"/>
           </w:rPr>
-          <w:t>manmath738@gmail.com</w:t>
+          <w:t>user’s</w:t>
         </w:r>
       </w:hyperlink>
+      <w:r>
+        <w:t xml:space="preserve"> email</w:t>
+      </w:r>
       <w:r>
         <w:rPr>
           <w:color w:val="00A65D"/>
@@ -905,6 +892,12 @@
           <w:numId w:val="1"/>
         </w:numPr>
       </w:pPr>
+      <w:r>
+        <w:rPr>
+          <w:color w:val="000000"/>
+        </w:rPr>
+        <w:t xml:space="preserve">In Git Bash: </w:t>
+      </w:r>
       <w:r>
         <w:rPr>
           <w:color w:val="00A65D"/>

</xml_diff>